<commit_message>
#27 backend slides + minor fixes
</commit_message>
<xml_diff>
--- a/documents/text-backend.docx
+++ b/documents/text-backend.docx
@@ -4,414 +4,59 @@
   <w:body>
     <w:p>
       <w:pPr>
-        <w:ind w:left="567"/>
         <w:jc w:val="center"/>
-        <w:rPr>
-          <w:rFonts w:cs="Times New Roman"/>
-          <w:bCs/>
-          <w:color w:val="000000"/>
-          <w:sz w:val="23"/>
-          <w:szCs w:val="23"/>
-        </w:rPr>
-      </w:pPr>
-      <w:r>
-        <w:rPr>
-          <w:rFonts w:cs="Times New Roman"/>
-          <w:bCs/>
-          <w:color w:val="000000"/>
-          <w:sz w:val="23"/>
-          <w:szCs w:val="23"/>
-        </w:rPr>
-        <w:t xml:space="preserve">ПРАВИТЕЛЬСТВО РОССИЙСКОЙ ФЕДЕРАЦИИ </w:t>
+      </w:pPr>
+      <w:r>
+        <w:t>Федеральное государственное автономное образовательное учреждение</w:t>
+      </w:r>
+      <w:r>
+        <w:br/>
+        <w:t xml:space="preserve">высшего образования </w:t>
+      </w:r>
+      <w:r>
+        <w:br/>
+        <w:t xml:space="preserve">НАЦИОНАЛЬНЫЙ ИССЛЕДОВАТЕЛЬСКИЙ УНИВЕРСИТЕТ </w:t>
+      </w:r>
+      <w:r>
+        <w:br/>
+        <w:t xml:space="preserve">«ВЫСШАЯ ШКОЛА ЭКОНОМИКИ» </w:t>
       </w:r>
     </w:p>
     <w:p>
       <w:pPr>
-        <w:autoSpaceDE w:val="0"/>
-        <w:autoSpaceDN w:val="0"/>
-        <w:adjustRightInd w:val="0"/>
-        <w:spacing w:after="0" w:line="240" w:lineRule="auto"/>
         <w:jc w:val="center"/>
-        <w:rPr>
-          <w:rFonts w:cs="Times New Roman"/>
-          <w:bCs/>
-          <w:color w:val="000000"/>
-          <w:sz w:val="23"/>
-          <w:szCs w:val="23"/>
-        </w:rPr>
-      </w:pPr>
-      <w:r>
-        <w:rPr>
-          <w:rFonts w:cs="Times New Roman"/>
-          <w:bCs/>
-          <w:color w:val="000000"/>
-          <w:sz w:val="23"/>
-          <w:szCs w:val="23"/>
-        </w:rPr>
-        <w:t xml:space="preserve">НАЦИОНАЛЬНЫЙ ИССЛЕДОВАТЕЛЬСКИЙ УНИВЕРСИТЕТ </w:t>
+      </w:pPr>
+      <w:r>
+        <w:t xml:space="preserve">Факультет информатики, математики и компьютерных наук </w:t>
+      </w:r>
+      <w:r>
+        <w:br/>
+        <w:t>НИУ ВШЭ-Нижний Новгород</w:t>
+      </w:r>
+      <w:r>
+        <w:br/>
+        <w:t>Образовательная программа «Программная инженерия»</w:t>
       </w:r>
     </w:p>
     <w:p>
       <w:pPr>
-        <w:autoSpaceDE w:val="0"/>
-        <w:autoSpaceDN w:val="0"/>
-        <w:adjustRightInd w:val="0"/>
-        <w:spacing w:after="0" w:line="240" w:lineRule="auto"/>
+        <w:ind w:firstLine="567"/>
         <w:jc w:val="center"/>
         <w:rPr>
           <w:rFonts w:cs="Times New Roman"/>
-          <w:bCs/>
-          <w:color w:val="000000"/>
-          <w:sz w:val="23"/>
-          <w:szCs w:val="23"/>
-        </w:rPr>
-      </w:pPr>
-      <w:r>
-        <w:rPr>
-          <w:rFonts w:cs="Times New Roman"/>
-          <w:bCs/>
-          <w:color w:val="000000"/>
-          <w:sz w:val="23"/>
-          <w:szCs w:val="23"/>
-        </w:rPr>
-        <w:t xml:space="preserve">«ВЫСШАЯ ШКОЛА ЭКОНОМИКИ» </w:t>
-      </w:r>
+          <w:szCs w:val="28"/>
+        </w:rPr>
+      </w:pPr>
     </w:p>
     <w:p>
       <w:pPr>
-        <w:ind w:firstLine="567"/>
-        <w:jc w:val="center"/>
         <w:rPr>
           <w:rFonts w:cs="Times New Roman"/>
           <w:szCs w:val="28"/>
-        </w:rPr>
-      </w:pPr>
-      <w:r>
-        <w:rPr>
-          <w:rFonts w:cs="Times New Roman"/>
-          <w:szCs w:val="28"/>
-        </w:rPr>
-        <w:t>Факультет информатики, математики и компьютерных наук  НИУ ВШЭ-Нижний Новгород</w:t>
-      </w:r>
+          <w:lang w:val="en-US"/>
+        </w:rPr>
+      </w:pPr>
     </w:p>
-    <w:p>
-      <w:pPr>
-        <w:ind w:firstLine="567"/>
-        <w:jc w:val="center"/>
-        <w:rPr>
-          <w:rFonts w:cs="Times New Roman"/>
-          <w:szCs w:val="28"/>
-        </w:rPr>
-      </w:pPr>
-      <w:r>
-        <w:rPr>
-          <w:rFonts w:cs="Times New Roman"/>
-          <w:szCs w:val="28"/>
-        </w:rPr>
-        <w:t>Образовательная программа «Программная инженерия»</w:t>
-      </w:r>
-    </w:p>
-    <w:tbl>
-      <w:tblPr>
-        <w:tblStyle w:val="a3"/>
-        <w:tblW w:w="0" w:type="auto"/>
-        <w:tblBorders>
-          <w:top w:val="none" w:sz="0" w:space="0" w:color="auto"/>
-          <w:left w:val="none" w:sz="0" w:space="0" w:color="auto"/>
-          <w:bottom w:val="none" w:sz="0" w:space="0" w:color="auto"/>
-          <w:right w:val="none" w:sz="0" w:space="0" w:color="auto"/>
-          <w:insideH w:val="none" w:sz="0" w:space="0" w:color="auto"/>
-          <w:insideV w:val="none" w:sz="0" w:space="0" w:color="auto"/>
-        </w:tblBorders>
-        <w:tblLook w:val="04A0" w:firstRow="1" w:lastRow="0" w:firstColumn="1" w:lastColumn="0" w:noHBand="0" w:noVBand="1"/>
-      </w:tblPr>
-      <w:tblGrid>
-        <w:gridCol w:w="4785"/>
-        <w:gridCol w:w="4785"/>
-      </w:tblGrid>
-      <w:tr>
-        <w:tc>
-          <w:tcPr>
-            <w:tcW w:w="4785" w:type="dxa"/>
-          </w:tcPr>
-          <w:p>
-            <w:pPr>
-              <w:pStyle w:val="Default"/>
-              <w:rPr>
-                <w:color w:val="auto"/>
-              </w:rPr>
-            </w:pPr>
-            <w:r>
-              <w:rPr>
-                <w:color w:val="auto"/>
-              </w:rPr>
-              <w:t xml:space="preserve">СОГЛАСОВАНО </w:t>
-            </w:r>
-          </w:p>
-          <w:p>
-            <w:pPr>
-              <w:pStyle w:val="Default"/>
-              <w:rPr>
-                <w:color w:val="auto"/>
-              </w:rPr>
-            </w:pPr>
-            <w:r>
-              <w:rPr>
-                <w:color w:val="auto"/>
-              </w:rPr>
-              <w:t xml:space="preserve">Доцент департамента </w:t>
-            </w:r>
-          </w:p>
-          <w:p>
-            <w:pPr>
-              <w:pStyle w:val="Default"/>
-              <w:rPr>
-                <w:color w:val="auto"/>
-              </w:rPr>
-            </w:pPr>
-            <w:r>
-              <w:rPr>
-                <w:color w:val="auto"/>
-              </w:rPr>
-              <w:t xml:space="preserve">программной инженерии </w:t>
-            </w:r>
-          </w:p>
-          <w:p>
-            <w:pPr>
-              <w:pStyle w:val="Default"/>
-              <w:rPr>
-                <w:color w:val="auto"/>
-              </w:rPr>
-            </w:pPr>
-            <w:r>
-              <w:rPr>
-                <w:color w:val="auto"/>
-              </w:rPr>
-              <w:t xml:space="preserve">факультета компьютерных наук </w:t>
-            </w:r>
-          </w:p>
-          <w:p>
-            <w:pPr>
-              <w:rPr>
-                <w:rFonts w:cs="Times New Roman"/>
-                <w:szCs w:val="28"/>
-              </w:rPr>
-            </w:pPr>
-            <w:r>
-              <w:rPr>
-                <w:rFonts w:cs="Times New Roman"/>
-                <w:sz w:val="24"/>
-                <w:szCs w:val="24"/>
-              </w:rPr>
-              <w:t xml:space="preserve">канд. </w:t>
-            </w:r>
-            <w:proofErr w:type="spellStart"/>
-            <w:r>
-              <w:rPr>
-                <w:rFonts w:cs="Times New Roman"/>
-                <w:sz w:val="24"/>
-                <w:szCs w:val="24"/>
-              </w:rPr>
-              <w:t>техн</w:t>
-            </w:r>
-            <w:proofErr w:type="spellEnd"/>
-            <w:r>
-              <w:rPr>
-                <w:rFonts w:cs="Times New Roman"/>
-                <w:sz w:val="24"/>
-                <w:szCs w:val="24"/>
-              </w:rPr>
-              <w:t>. наук</w:t>
-            </w:r>
-            <w:r>
-              <w:rPr>
-                <w:sz w:val="23"/>
-                <w:szCs w:val="23"/>
-              </w:rPr>
-              <w:t xml:space="preserve"> </w:t>
-            </w:r>
-          </w:p>
-        </w:tc>
-        <w:tc>
-          <w:tcPr>
-            <w:tcW w:w="4786" w:type="dxa"/>
-          </w:tcPr>
-          <w:p>
-            <w:pPr>
-              <w:pStyle w:val="Default"/>
-              <w:rPr>
-                <w:sz w:val="23"/>
-                <w:szCs w:val="23"/>
-              </w:rPr>
-            </w:pPr>
-            <w:r>
-              <w:rPr>
-                <w:sz w:val="23"/>
-                <w:szCs w:val="23"/>
-              </w:rPr>
-              <w:t xml:space="preserve">УТВЕРЖДАЮ </w:t>
-            </w:r>
-          </w:p>
-          <w:p>
-            <w:pPr>
-              <w:pStyle w:val="Default"/>
-              <w:rPr>
-                <w:sz w:val="23"/>
-                <w:szCs w:val="23"/>
-              </w:rPr>
-            </w:pPr>
-            <w:r>
-              <w:rPr>
-                <w:sz w:val="23"/>
-                <w:szCs w:val="23"/>
-              </w:rPr>
-              <w:t xml:space="preserve">Академический руководитель образовательной программы «Программная инженерия» </w:t>
-            </w:r>
-          </w:p>
-          <w:p>
-            <w:pPr>
-              <w:rPr>
-                <w:rFonts w:cs="Times New Roman"/>
-                <w:szCs w:val="28"/>
-              </w:rPr>
-            </w:pPr>
-          </w:p>
-        </w:tc>
-      </w:tr>
-      <w:tr>
-        <w:tc>
-          <w:tcPr>
-            <w:tcW w:w="4785" w:type="dxa"/>
-          </w:tcPr>
-          <w:p>
-            <w:pPr>
-              <w:pStyle w:val="Default"/>
-              <w:rPr>
-                <w:sz w:val="23"/>
-                <w:szCs w:val="23"/>
-              </w:rPr>
-            </w:pPr>
-            <w:r>
-              <w:rPr>
-                <w:sz w:val="23"/>
-                <w:szCs w:val="23"/>
-              </w:rPr>
-              <w:t xml:space="preserve">___________________ ФИО </w:t>
-            </w:r>
-          </w:p>
-          <w:p>
-            <w:pPr>
-              <w:rPr>
-                <w:rFonts w:cs="Times New Roman"/>
-                <w:szCs w:val="28"/>
-              </w:rPr>
-            </w:pPr>
-            <w:r>
-              <w:rPr>
-                <w:sz w:val="23"/>
-                <w:szCs w:val="23"/>
-              </w:rPr>
-              <w:t>«___» _____________ 202</w:t>
-            </w:r>
-            <w:r>
-              <w:rPr>
-                <w:sz w:val="23"/>
-                <w:szCs w:val="23"/>
-                <w:lang w:val="en-US"/>
-              </w:rPr>
-              <w:t>3</w:t>
-            </w:r>
-            <w:r>
-              <w:rPr>
-                <w:sz w:val="23"/>
-                <w:szCs w:val="23"/>
-              </w:rPr>
-              <w:t xml:space="preserve"> г. </w:t>
-            </w:r>
-          </w:p>
-        </w:tc>
-        <w:tc>
-          <w:tcPr>
-            <w:tcW w:w="4786" w:type="dxa"/>
-          </w:tcPr>
-          <w:tbl>
-            <w:tblPr>
-              <w:tblW w:w="0" w:type="auto"/>
-              <w:tblCellMar>
-                <w:left w:w="0" w:type="dxa"/>
-                <w:right w:w="0" w:type="dxa"/>
-              </w:tblCellMar>
-              <w:tblLook w:val="0000" w:firstRow="0" w:lastRow="0" w:firstColumn="0" w:lastColumn="0" w:noHBand="0" w:noVBand="0"/>
-            </w:tblPr>
-            <w:tblGrid>
-              <w:gridCol w:w="3153"/>
-            </w:tblGrid>
-            <w:tr>
-              <w:tc>
-                <w:tcPr>
-                  <w:tcW w:w="3153" w:type="dxa"/>
-                </w:tcPr>
-                <w:p>
-                  <w:pPr>
-                    <w:pStyle w:val="Default"/>
-                    <w:rPr>
-                      <w:sz w:val="23"/>
-                      <w:szCs w:val="23"/>
-                    </w:rPr>
-                  </w:pPr>
-                  <w:r>
-                    <w:rPr>
-                      <w:sz w:val="23"/>
-                      <w:szCs w:val="23"/>
-                    </w:rPr>
-                    <w:t>___________________ ФИО</w:t>
-                  </w:r>
-                </w:p>
-                <w:p>
-                  <w:pPr>
-                    <w:rPr>
-                      <w:rFonts w:cs="Times New Roman"/>
-                      <w:szCs w:val="28"/>
-                    </w:rPr>
-                  </w:pPr>
-                  <w:r>
-                    <w:rPr>
-                      <w:sz w:val="23"/>
-                      <w:szCs w:val="23"/>
-                    </w:rPr>
-                    <w:t>«___» _____________ 202</w:t>
-                  </w:r>
-                  <w:r>
-                    <w:rPr>
-                      <w:sz w:val="23"/>
-                      <w:szCs w:val="23"/>
-                      <w:lang w:val="en-US"/>
-                    </w:rPr>
-                    <w:t>3</w:t>
-                  </w:r>
-                  <w:r>
-                    <w:rPr>
-                      <w:sz w:val="23"/>
-                      <w:szCs w:val="23"/>
-                    </w:rPr>
-                    <w:t xml:space="preserve"> г. </w:t>
-                  </w:r>
-                </w:p>
-              </w:tc>
-            </w:tr>
-          </w:tbl>
-          <w:p>
-            <w:pPr>
-              <w:jc w:val="center"/>
-              <w:rPr>
-                <w:rFonts w:cs="Times New Roman"/>
-                <w:szCs w:val="28"/>
-              </w:rPr>
-            </w:pPr>
-          </w:p>
-        </w:tc>
-      </w:tr>
-    </w:tbl>
     <w:p>
       <w:pPr>
         <w:ind w:firstLine="567"/>
@@ -551,6 +196,7 @@
           <w:bCs/>
           <w:sz w:val="28"/>
           <w:szCs w:val="28"/>
+          <w:lang w:val="en-US"/>
         </w:rPr>
       </w:pPr>
     </w:p>
@@ -588,8 +234,10 @@
           <w:sz w:val="28"/>
           <w:szCs w:val="28"/>
         </w:rPr>
-        <w:t>ы</w:t>
-      </w:r>
+        <w:t>ка</w:t>
+      </w:r>
+      <w:bookmarkStart w:id="0" w:name="_GoBack"/>
+      <w:bookmarkEnd w:id="0"/>
       <w:r>
         <w:rPr>
           <w:bCs/>
@@ -1021,7 +669,7 @@
             </w:rPr>
             <w:fldChar w:fldCharType="separate"/>
           </w:r>
-          <w:hyperlink w:anchor="_Toc135139699" w:history="1">
+          <w:hyperlink w:anchor="_Toc135302196" w:history="1">
             <w:r>
               <w:rPr>
                 <w:rStyle w:val="ad"/>
@@ -1048,7 +696,7 @@
                 <w:noProof/>
                 <w:webHidden/>
               </w:rPr>
-              <w:instrText xml:space="preserve"> PAGEREF _Toc135139699 \h </w:instrText>
+              <w:instrText xml:space="preserve"> PAGEREF _Toc135302196 \h </w:instrText>
             </w:r>
             <w:r>
               <w:rPr>
@@ -1092,7 +740,7 @@
               <w:lang w:eastAsia="ru-RU"/>
             </w:rPr>
           </w:pPr>
-          <w:hyperlink w:anchor="_Toc135139700" w:history="1">
+          <w:hyperlink w:anchor="_Toc135302197" w:history="1">
             <w:r>
               <w:rPr>
                 <w:rStyle w:val="ad"/>
@@ -1119,7 +767,7 @@
                 <w:noProof/>
                 <w:webHidden/>
               </w:rPr>
-              <w:instrText xml:space="preserve"> PAGEREF _Toc135139700 \h </w:instrText>
+              <w:instrText xml:space="preserve"> PAGEREF _Toc135302197 \h </w:instrText>
             </w:r>
             <w:r>
               <w:rPr>
@@ -1163,7 +811,7 @@
               <w:lang w:eastAsia="ru-RU"/>
             </w:rPr>
           </w:pPr>
-          <w:hyperlink w:anchor="_Toc135139701" w:history="1">
+          <w:hyperlink w:anchor="_Toc135302198" w:history="1">
             <w:r>
               <w:rPr>
                 <w:rStyle w:val="ad"/>
@@ -1190,7 +838,7 @@
                 <w:noProof/>
                 <w:webHidden/>
               </w:rPr>
-              <w:instrText xml:space="preserve"> PAGEREF _Toc135139701 \h </w:instrText>
+              <w:instrText xml:space="preserve"> PAGEREF _Toc135302198 \h </w:instrText>
             </w:r>
             <w:r>
               <w:rPr>
@@ -1234,7 +882,7 @@
               <w:lang w:eastAsia="ru-RU"/>
             </w:rPr>
           </w:pPr>
-          <w:hyperlink w:anchor="_Toc135139702" w:history="1">
+          <w:hyperlink w:anchor="_Toc135302199" w:history="1">
             <w:r>
               <w:rPr>
                 <w:rStyle w:val="ad"/>
@@ -1261,7 +909,7 @@
                 <w:noProof/>
                 <w:webHidden/>
               </w:rPr>
-              <w:instrText xml:space="preserve"> PAGEREF _Toc135139702 \h </w:instrText>
+              <w:instrText xml:space="preserve"> PAGEREF _Toc135302199 \h </w:instrText>
             </w:r>
             <w:r>
               <w:rPr>
@@ -1305,7 +953,7 @@
               <w:lang w:eastAsia="ru-RU"/>
             </w:rPr>
           </w:pPr>
-          <w:hyperlink w:anchor="_Toc135139703" w:history="1">
+          <w:hyperlink w:anchor="_Toc135302200" w:history="1">
             <w:r>
               <w:rPr>
                 <w:rStyle w:val="ad"/>
@@ -1332,7 +980,7 @@
                 <w:noProof/>
                 <w:webHidden/>
               </w:rPr>
-              <w:instrText xml:space="preserve"> PAGEREF _Toc135139703 \h </w:instrText>
+              <w:instrText xml:space="preserve"> PAGEREF _Toc135302200 \h </w:instrText>
             </w:r>
             <w:r>
               <w:rPr>
@@ -1376,7 +1024,7 @@
               <w:lang w:eastAsia="ru-RU"/>
             </w:rPr>
           </w:pPr>
-          <w:hyperlink w:anchor="_Toc135139704" w:history="1">
+          <w:hyperlink w:anchor="_Toc135302201" w:history="1">
             <w:r>
               <w:rPr>
                 <w:rStyle w:val="ad"/>
@@ -1403,7 +1051,7 @@
                 <w:noProof/>
                 <w:webHidden/>
               </w:rPr>
-              <w:instrText xml:space="preserve"> PAGEREF _Toc135139704 \h </w:instrText>
+              <w:instrText xml:space="preserve"> PAGEREF _Toc135302201 \h </w:instrText>
             </w:r>
             <w:r>
               <w:rPr>
@@ -1447,7 +1095,7 @@
               <w:lang w:eastAsia="ru-RU"/>
             </w:rPr>
           </w:pPr>
-          <w:hyperlink w:anchor="_Toc135139705" w:history="1">
+          <w:hyperlink w:anchor="_Toc135302202" w:history="1">
             <w:r>
               <w:rPr>
                 <w:rStyle w:val="ad"/>
@@ -1474,7 +1122,7 @@
                 <w:noProof/>
                 <w:webHidden/>
               </w:rPr>
-              <w:instrText xml:space="preserve"> PAGEREF _Toc135139705 \h </w:instrText>
+              <w:instrText xml:space="preserve"> PAGEREF _Toc135302202 \h </w:instrText>
             </w:r>
             <w:r>
               <w:rPr>
@@ -1518,7 +1166,7 @@
               <w:lang w:eastAsia="ru-RU"/>
             </w:rPr>
           </w:pPr>
-          <w:hyperlink w:anchor="_Toc135139706" w:history="1">
+          <w:hyperlink w:anchor="_Toc135302203" w:history="1">
             <w:r>
               <w:rPr>
                 <w:rStyle w:val="ad"/>
@@ -1545,7 +1193,7 @@
                 <w:noProof/>
                 <w:webHidden/>
               </w:rPr>
-              <w:instrText xml:space="preserve"> PAGEREF _Toc135139706 \h </w:instrText>
+              <w:instrText xml:space="preserve"> PAGEREF _Toc135302203 \h </w:instrText>
             </w:r>
             <w:r>
               <w:rPr>
@@ -1589,7 +1237,7 @@
               <w:lang w:eastAsia="ru-RU"/>
             </w:rPr>
           </w:pPr>
-          <w:hyperlink w:anchor="_Toc135139707" w:history="1">
+          <w:hyperlink w:anchor="_Toc135302204" w:history="1">
             <w:r>
               <w:rPr>
                 <w:rStyle w:val="ad"/>
@@ -1616,7 +1264,7 @@
                 <w:noProof/>
                 <w:webHidden/>
               </w:rPr>
-              <w:instrText xml:space="preserve"> PAGEREF _Toc135139707 \h </w:instrText>
+              <w:instrText xml:space="preserve"> PAGEREF _Toc135302204 \h </w:instrText>
             </w:r>
             <w:r>
               <w:rPr>
@@ -1660,7 +1308,7 @@
               <w:lang w:eastAsia="ru-RU"/>
             </w:rPr>
           </w:pPr>
-          <w:hyperlink w:anchor="_Toc135139708" w:history="1">
+          <w:hyperlink w:anchor="_Toc135302205" w:history="1">
             <w:r>
               <w:rPr>
                 <w:rStyle w:val="ad"/>
@@ -1687,7 +1335,7 @@
                 <w:noProof/>
                 <w:webHidden/>
               </w:rPr>
-              <w:instrText xml:space="preserve"> PAGEREF _Toc135139708 \h </w:instrText>
+              <w:instrText xml:space="preserve"> PAGEREF _Toc135302205 \h </w:instrText>
             </w:r>
             <w:r>
               <w:rPr>
@@ -1731,7 +1379,7 @@
               <w:lang w:eastAsia="ru-RU"/>
             </w:rPr>
           </w:pPr>
-          <w:hyperlink w:anchor="_Toc135139709" w:history="1">
+          <w:hyperlink w:anchor="_Toc135302206" w:history="1">
             <w:r>
               <w:rPr>
                 <w:rStyle w:val="ad"/>
@@ -1758,7 +1406,7 @@
                 <w:noProof/>
                 <w:webHidden/>
               </w:rPr>
-              <w:instrText xml:space="preserve"> PAGEREF _Toc135139709 \h </w:instrText>
+              <w:instrText xml:space="preserve"> PAGEREF _Toc135302206 \h </w:instrText>
             </w:r>
             <w:r>
               <w:rPr>
@@ -1802,7 +1450,7 @@
               <w:lang w:eastAsia="ru-RU"/>
             </w:rPr>
           </w:pPr>
-          <w:hyperlink w:anchor="_Toc135139710" w:history="1">
+          <w:hyperlink w:anchor="_Toc135302207" w:history="1">
             <w:r>
               <w:rPr>
                 <w:rStyle w:val="ad"/>
@@ -1829,7 +1477,7 @@
                 <w:noProof/>
                 <w:webHidden/>
               </w:rPr>
-              <w:instrText xml:space="preserve"> PAGEREF _Toc135139710 \h </w:instrText>
+              <w:instrText xml:space="preserve"> PAGEREF _Toc135302207 \h </w:instrText>
             </w:r>
             <w:r>
               <w:rPr>
@@ -1873,7 +1521,7 @@
               <w:lang w:eastAsia="ru-RU"/>
             </w:rPr>
           </w:pPr>
-          <w:hyperlink w:anchor="_Toc135139711" w:history="1">
+          <w:hyperlink w:anchor="_Toc135302208" w:history="1">
             <w:r>
               <w:rPr>
                 <w:rStyle w:val="ad"/>
@@ -1900,7 +1548,7 @@
                 <w:noProof/>
                 <w:webHidden/>
               </w:rPr>
-              <w:instrText xml:space="preserve"> PAGEREF _Toc135139711 \h </w:instrText>
+              <w:instrText xml:space="preserve"> PAGEREF _Toc135302208 \h </w:instrText>
             </w:r>
             <w:r>
               <w:rPr>
@@ -1944,7 +1592,7 @@
               <w:lang w:eastAsia="ru-RU"/>
             </w:rPr>
           </w:pPr>
-          <w:hyperlink w:anchor="_Toc135139712" w:history="1">
+          <w:hyperlink w:anchor="_Toc135302209" w:history="1">
             <w:r>
               <w:rPr>
                 <w:rStyle w:val="ad"/>
@@ -1971,7 +1619,7 @@
                 <w:noProof/>
                 <w:webHidden/>
               </w:rPr>
-              <w:instrText xml:space="preserve"> PAGEREF _Toc135139712 \h </w:instrText>
+              <w:instrText xml:space="preserve"> PAGEREF _Toc135302209 \h </w:instrText>
             </w:r>
             <w:r>
               <w:rPr>
@@ -2015,7 +1663,7 @@
               <w:lang w:eastAsia="ru-RU"/>
             </w:rPr>
           </w:pPr>
-          <w:hyperlink w:anchor="_Toc135139713" w:history="1">
+          <w:hyperlink w:anchor="_Toc135302210" w:history="1">
             <w:r>
               <w:rPr>
                 <w:rStyle w:val="ad"/>
@@ -2042,7 +1690,7 @@
                 <w:noProof/>
                 <w:webHidden/>
               </w:rPr>
-              <w:instrText xml:space="preserve"> PAGEREF _Toc135139713 \h </w:instrText>
+              <w:instrText xml:space="preserve"> PAGEREF _Toc135302210 \h </w:instrText>
             </w:r>
             <w:r>
               <w:rPr>
@@ -2086,7 +1734,7 @@
               <w:lang w:eastAsia="ru-RU"/>
             </w:rPr>
           </w:pPr>
-          <w:hyperlink w:anchor="_Toc135139714" w:history="1">
+          <w:hyperlink w:anchor="_Toc135302211" w:history="1">
             <w:r>
               <w:rPr>
                 <w:rStyle w:val="ad"/>
@@ -2113,7 +1761,7 @@
                 <w:noProof/>
                 <w:webHidden/>
               </w:rPr>
-              <w:instrText xml:space="preserve"> PAGEREF _Toc135139714 \h </w:instrText>
+              <w:instrText xml:space="preserve"> PAGEREF _Toc135302211 \h </w:instrText>
             </w:r>
             <w:r>
               <w:rPr>
@@ -2157,7 +1805,7 @@
               <w:lang w:eastAsia="ru-RU"/>
             </w:rPr>
           </w:pPr>
-          <w:hyperlink w:anchor="_Toc135139715" w:history="1">
+          <w:hyperlink w:anchor="_Toc135302212" w:history="1">
             <w:r>
               <w:rPr>
                 <w:rStyle w:val="ad"/>
@@ -2184,7 +1832,7 @@
                 <w:noProof/>
                 <w:webHidden/>
               </w:rPr>
-              <w:instrText xml:space="preserve"> PAGEREF _Toc135139715 \h </w:instrText>
+              <w:instrText xml:space="preserve"> PAGEREF _Toc135302212 \h </w:instrText>
             </w:r>
             <w:r>
               <w:rPr>
@@ -2228,7 +1876,7 @@
               <w:lang w:eastAsia="ru-RU"/>
             </w:rPr>
           </w:pPr>
-          <w:hyperlink w:anchor="_Toc135139716" w:history="1">
+          <w:hyperlink w:anchor="_Toc135302213" w:history="1">
             <w:r>
               <w:rPr>
                 <w:rStyle w:val="ad"/>
@@ -2255,7 +1903,7 @@
                 <w:noProof/>
                 <w:webHidden/>
               </w:rPr>
-              <w:instrText xml:space="preserve"> PAGEREF _Toc135139716 \h </w:instrText>
+              <w:instrText xml:space="preserve"> PAGEREF _Toc135302213 \h </w:instrText>
             </w:r>
             <w:r>
               <w:rPr>
@@ -2323,24 +1971,16 @@
       <w:pPr>
         <w:pStyle w:val="1"/>
       </w:pPr>
-      <w:bookmarkStart w:id="0" w:name="_Toc135139699"/>
+      <w:bookmarkStart w:id="1" w:name="_Toc135302196"/>
       <w:r>
         <w:lastRenderedPageBreak/>
         <w:t>Введение</w:t>
       </w:r>
-      <w:bookmarkEnd w:id="0"/>
+      <w:bookmarkEnd w:id="1"/>
     </w:p>
     <w:p>
       <w:r>
-        <w:t xml:space="preserve">В настоящее время информатизация настолько глубоко проникла в повседневную жизнь общества, что даже люди, не связанные непосредственно со сферой информационных технологий, очень во многих аспектах жизни полагаются на компьютеризированные решения. </w:t>
-      </w:r>
-      <w:proofErr w:type="gramStart"/>
-      <w:r>
-        <w:t>Наличие всевозможных систем получения, хранения и обмена информацией делает мгновенно доступным то, на что вживую пришлось бы тратить заметно больше времени, и таким образом значительно упрощает и рационализирует жизненные процессы – как с точки зрения человека-клиента, желающего получить необходимую ему услугу без привязки к времени и месту, так и для предоставляющей эту услугу стороны, которой не приходится тратить ресурсы на обработку</w:t>
-      </w:r>
-      <w:proofErr w:type="gramEnd"/>
-      <w:r>
-        <w:t xml:space="preserve"> потоков информации вручную </w:t>
+        <w:t xml:space="preserve">В настоящее время информатизация настолько глубоко проникла в повседневную жизнь общества, что даже люди, не связанные непосредственно со сферой информационных технологий, очень во многих аспектах жизни полагаются на компьютеризированные решения. Наличие всевозможных систем получения, хранения и обмена информацией делает мгновенно доступным то, на что вживую пришлось бы тратить заметно больше времени, и таким образом значительно упрощает и рационализирует жизненные процессы – как с точки зрения человека-клиента, желающего получить необходимую ему услугу без привязки к времени и месту, так и для предоставляющей эту услугу стороны, которой не приходится тратить ресурсы на обработку потоков информации вручную </w:t>
       </w:r>
       <w:r>
         <w:t>[1]</w:t>
@@ -2351,15 +1991,7 @@
     </w:p>
     <w:p>
       <w:r>
-        <w:t xml:space="preserve">Одной из многочисленных задач, требующих подобного автоматизированного решения, является регистрация. Многие учреждения и сегодня, устраивая мероприятия, поручают сотрудникам работу по подсчёту участников, сбору и систематизации их данных, которая вполне может производиться автоматически. Такое решение сделало бы участие приятнее и для гостей, ведь намного удобнее в текущем ритме жизни иметь возможность регистрироваться на мероприятия через Интернет, сразу получая информацию о доступности мест и прочих организационных моментах. Необходимость в подобном решении возникла и у нижегородского кампуса Высшей школы экономики, где мы обучаемся. Университет регулярно проводит открытые </w:t>
-      </w:r>
-      <w:proofErr w:type="gramStart"/>
-      <w:r>
-        <w:t>мероприятия</w:t>
-      </w:r>
-      <w:proofErr w:type="gramEnd"/>
-      <w:r>
-        <w:t xml:space="preserve"> как для студентов, так и для широкой аудитории – заинтересованных в поступлении школьников, а также просто всех желающих; при этом единой системы регистрации у кампуса не существует, и по необходимости каждое подразделение ищет собственные способы сбора информации и привлечением сторонних инструментов, не всегда понятных и удобных. Именно в необходимости рационализировать этот процесс, чтобы упростить организационную работу факультетов и </w:t>
+        <w:t xml:space="preserve">Одной из многочисленных задач, требующих подобного автоматизированного решения, является регистрация. Многие учреждения и сегодня, устраивая мероприятия, поручают сотрудникам работу по подсчёту участников, сбору и систематизации их данных, которая вполне может производиться автоматически. Такое решение сделало бы участие приятнее и для гостей, ведь намного удобнее в текущем ритме жизни иметь возможность регистрироваться на мероприятия через Интернет, сразу получая информацию о доступности мест и прочих организационных моментах. Необходимость в подобном решении возникла и у нижегородского кампуса Высшей школы экономики, где мы обучаемся. Университет регулярно проводит открытые мероприятия как для студентов, так и для широкой аудитории – заинтересованных в поступлении школьников, а также просто всех желающих; при этом единой системы регистрации у кампуса не существует, и по необходимости каждое подразделение ищет собственные способы сбора информации и привлечением сторонних инструментов, не всегда понятных и удобных. Именно в необходимости рационализировать этот процесс, чтобы упростить организационную работу факультетов и </w:t>
       </w:r>
       <w:r>
         <w:lastRenderedPageBreak/>
@@ -2453,15 +2085,7 @@
         </w:numPr>
       </w:pPr>
       <w:r>
-        <w:t xml:space="preserve">интеграция проделанной работы, тестирование и </w:t>
-      </w:r>
-      <w:proofErr w:type="spellStart"/>
-      <w:r>
-        <w:t>финализация</w:t>
-      </w:r>
-      <w:proofErr w:type="spellEnd"/>
-      <w:r>
-        <w:t xml:space="preserve"> прототипа системы;</w:t>
+        <w:t>интеграция проделанной работы, тестирование и финализация прототипа системы;</w:t>
       </w:r>
     </w:p>
     <w:p>
@@ -2497,15 +2121,7 @@
         <w:t xml:space="preserve"> обзор существующих на рынке продуктов подобной категории, а также</w:t>
       </w:r>
       <w:r>
-        <w:t xml:space="preserve"> подробности реализации серверной и алгоритмической части системы (</w:t>
-      </w:r>
-      <w:proofErr w:type="spellStart"/>
-      <w:r>
-        <w:t>бэкенд</w:t>
-      </w:r>
-      <w:proofErr w:type="spellEnd"/>
-      <w:r>
-        <w:t xml:space="preserve">, </w:t>
+        <w:t xml:space="preserve"> подробности реализации серверной и алгоритмической части системы (бэкенд, </w:t>
       </w:r>
       <w:r>
         <w:rPr>
@@ -2536,22 +2152,22 @@
       <w:pPr>
         <w:pStyle w:val="1"/>
       </w:pPr>
-      <w:bookmarkStart w:id="1" w:name="_Toc135139700"/>
+      <w:bookmarkStart w:id="2" w:name="_Toc135302197"/>
       <w:r>
         <w:lastRenderedPageBreak/>
         <w:t>1. Проектирование системы</w:t>
       </w:r>
-      <w:bookmarkEnd w:id="1"/>
+      <w:bookmarkEnd w:id="2"/>
     </w:p>
     <w:p>
       <w:pPr>
         <w:pStyle w:val="2"/>
       </w:pPr>
-      <w:bookmarkStart w:id="2" w:name="_Toc135139701"/>
+      <w:bookmarkStart w:id="3" w:name="_Toc135302198"/>
       <w:r>
         <w:t>1.1 Обзор существующих аналогов</w:t>
       </w:r>
-      <w:bookmarkEnd w:id="2"/>
+      <w:bookmarkEnd w:id="3"/>
     </w:p>
     <w:p>
       <w:pPr>
@@ -2630,35 +2246,7 @@
         <w:rPr>
           <w:rFonts w:cs="Times New Roman"/>
         </w:rPr>
-        <w:t xml:space="preserve">Затем, по частоте события можно подразделить </w:t>
-      </w:r>
-      <w:proofErr w:type="gramStart"/>
-      <w:r>
-        <w:rPr>
-          <w:rFonts w:cs="Times New Roman"/>
-        </w:rPr>
-        <w:t>на</w:t>
-      </w:r>
-      <w:proofErr w:type="gramEnd"/>
-      <w:r>
-        <w:rPr>
-          <w:rFonts w:cs="Times New Roman"/>
-        </w:rPr>
-        <w:t xml:space="preserve"> регулярные – </w:t>
-      </w:r>
-      <w:proofErr w:type="spellStart"/>
-      <w:r>
-        <w:rPr>
-          <w:rFonts w:cs="Times New Roman"/>
-        </w:rPr>
-        <w:t>проводящиеся</w:t>
-      </w:r>
-      <w:proofErr w:type="spellEnd"/>
-      <w:r>
-        <w:rPr>
-          <w:rFonts w:cs="Times New Roman"/>
-        </w:rPr>
-        <w:t xml:space="preserve"> не реже раза в месяц – и нерегулярные, случающиеся реже. </w:t>
+        <w:t xml:space="preserve">Затем, по частоте события можно подразделить на регулярные – проводящиеся не реже раза в месяц – и нерегулярные, случающиеся реже. </w:t>
       </w:r>
     </w:p>
     <w:p>
@@ -2805,49 +2393,7 @@
         <w:rPr>
           <w:rFonts w:cs="Times New Roman"/>
         </w:rPr>
-        <w:t xml:space="preserve">Из шести продуктов, исследованных, как самые широко распространённые и известные на рынке, три можно выделить в единую группу. </w:t>
-      </w:r>
-      <w:proofErr w:type="spellStart"/>
-      <w:r>
-        <w:rPr>
-          <w:rFonts w:cs="Times New Roman"/>
-        </w:rPr>
-        <w:t>Eventbrite</w:t>
-      </w:r>
-      <w:proofErr w:type="spellEnd"/>
-      <w:r>
-        <w:rPr>
-          <w:rFonts w:cs="Times New Roman"/>
-        </w:rPr>
-        <w:t xml:space="preserve">, </w:t>
-      </w:r>
-      <w:proofErr w:type="spellStart"/>
-      <w:r>
-        <w:rPr>
-          <w:rFonts w:cs="Times New Roman"/>
-        </w:rPr>
-        <w:t>Whova</w:t>
-      </w:r>
-      <w:proofErr w:type="spellEnd"/>
-      <w:r>
-        <w:rPr>
-          <w:rFonts w:cs="Times New Roman"/>
-        </w:rPr>
-        <w:t xml:space="preserve"> и </w:t>
-      </w:r>
-      <w:proofErr w:type="spellStart"/>
-      <w:r>
-        <w:rPr>
-          <w:rFonts w:cs="Times New Roman"/>
-        </w:rPr>
-        <w:t>Bizzabo</w:t>
-      </w:r>
-      <w:proofErr w:type="spellEnd"/>
-      <w:r>
-        <w:rPr>
-          <w:rFonts w:cs="Times New Roman"/>
-        </w:rPr>
-        <w:t xml:space="preserve"> - это коммерческие инструменты регистрации, которые характеризуются высокой гибкостью относительно мероприятий – то есть подходят под большинство критериев первого списка – и </w:t>
+        <w:t xml:space="preserve">Из шести продуктов, исследованных, как самые широко распространённые и известные на рынке, три можно выделить в единую группу. Eventbrite, Whova и Bizzabo - это коммерческие инструменты регистрации, которые характеризуются высокой гибкостью относительно мероприятий – то есть подходят под большинство критериев первого списка – и </w:t>
       </w:r>
       <w:r>
         <w:rPr>
@@ -2878,44 +2424,8 @@
         <w:rPr>
           <w:rFonts w:cs="Times New Roman"/>
         </w:rPr>
-        <w:t xml:space="preserve">. С другой стороны, у них, естественно, чаще встречается плата за использование, по любой из двух названных схем. Продукт </w:t>
-      </w:r>
-      <w:proofErr w:type="spellStart"/>
-      <w:r>
-        <w:rPr>
-          <w:rFonts w:cs="Times New Roman"/>
-        </w:rPr>
-        <w:t>Wild</w:t>
-      </w:r>
-      <w:proofErr w:type="spellEnd"/>
-      <w:r>
-        <w:rPr>
-          <w:rFonts w:cs="Times New Roman"/>
-        </w:rPr>
-        <w:t xml:space="preserve"> </w:t>
-      </w:r>
-      <w:proofErr w:type="spellStart"/>
-      <w:r>
-        <w:rPr>
-          <w:rFonts w:cs="Times New Roman"/>
-        </w:rPr>
-        <w:t>Apricot</w:t>
-      </w:r>
-      <w:proofErr w:type="spellEnd"/>
-      <w:r>
-        <w:rPr>
-          <w:rFonts w:cs="Times New Roman"/>
-        </w:rPr>
-        <w:t xml:space="preserve"> используется в более узкоспециализированных ситуациях: он наиболее эффективен для регулярных встреч, причём для некоммерческих и социальных организаций не очень большого объёма, применение его для других задач возможно, но более </w:t>
-      </w:r>
-      <w:proofErr w:type="spellStart"/>
-      <w:r>
-        <w:rPr>
-          <w:rFonts w:cs="Times New Roman"/>
-        </w:rPr>
-        <w:t>затратно</w:t>
-      </w:r>
-      <w:proofErr w:type="spellEnd"/>
+        <w:t>. С другой стороны, у них, естественно, чаще встречается плата за использование, по любой из двух названных схем. Продукт Wild Apricot используется в более узкоспециализированных ситуациях: он наиболее эффективен для регулярных встреч, причём для некоммерческих и социальных организаций не очень большого объёма, применение его для других задач возможно, но более затратно</w:t>
+      </w:r>
       <w:r>
         <w:rPr>
           <w:rFonts w:cs="Times New Roman"/>
@@ -2951,101 +2461,31 @@
         <w:rPr>
           <w:rFonts w:cs="Times New Roman"/>
         </w:rPr>
-        <w:t xml:space="preserve">Оставшиеся сервисы представляют собой  доступные для непрофессионалов инструменты: для них характерно отсутствие пользовательского личного кабинета, что позволяет применять их для широкой незнакомой аудитории, и некоторых сложных нюансов функционала, например, динамического подсчёта доступности. Эти сервисы чаще встречаются в чистой форме веб-страниц, что, опять же, максимально упрощает и ускоряет работу с ними, а также делает проще их интеграцию в сторонних сайтах и социальных сетях. Они также обходятся заметно дешевле, если не совсем бесплатно. Стоит, однако, заметить, что при всей описанной простоте </w:t>
-      </w:r>
-      <w:proofErr w:type="spellStart"/>
+        <w:t>Оставшиеся сервисы представляют собой  доступные для непрофессионалов инструменты: для них характерно отсутствие пользовательского личного кабинета, что позволяет применять их для широкой незнакомой аудитории, и некоторых сложных нюансов функционала, например, динамического подсчёта доступности. Эти сервисы чаще встречаются в чистой форме веб-страниц, что, опять же, максимально упрощает и ускоряет работу с ними, а также делает проще их интеграцию в сторонних сайтах и социальных сетях. Они также обходятся заметно дешевле, если не совсем бесплатно. Стоит, однако, заметить, что при всей описанной простоте Google Forms доступны для расширения функционала: при наличии персонала с навыками программирования организаторы могут сделать инструмент более гибким и подходящим под их потребности посредством работы с Google Forms API</w:t>
+      </w:r>
       <w:r>
         <w:rPr>
           <w:rFonts w:cs="Times New Roman"/>
         </w:rPr>
-        <w:t>Google</w:t>
-      </w:r>
-      <w:proofErr w:type="spellEnd"/>
+        <w:t xml:space="preserve"> [</w:t>
+      </w:r>
       <w:r>
         <w:rPr>
           <w:rFonts w:cs="Times New Roman"/>
         </w:rPr>
-        <w:t xml:space="preserve"> </w:t>
-      </w:r>
-      <w:proofErr w:type="spellStart"/>
+        <w:t>5</w:t>
+      </w:r>
       <w:r>
         <w:rPr>
           <w:rFonts w:cs="Times New Roman"/>
         </w:rPr>
-        <w:t>Forms</w:t>
-      </w:r>
-      <w:proofErr w:type="spellEnd"/>
+        <w:t>]</w:t>
+      </w:r>
       <w:r>
         <w:rPr>
           <w:rFonts w:cs="Times New Roman"/>
         </w:rPr>
-        <w:t xml:space="preserve"> доступны для расширения функционала: при наличии персонала с навыками программирования организаторы могут сделать инструмент более гибким и подходящим под их потребности посредством работы с </w:t>
-      </w:r>
-      <w:proofErr w:type="spellStart"/>
-      <w:r>
-        <w:rPr>
-          <w:rFonts w:cs="Times New Roman"/>
-        </w:rPr>
-        <w:t>Google</w:t>
-      </w:r>
-      <w:proofErr w:type="spellEnd"/>
-      <w:r>
-        <w:rPr>
-          <w:rFonts w:cs="Times New Roman"/>
-        </w:rPr>
-        <w:t xml:space="preserve"> </w:t>
-      </w:r>
-      <w:proofErr w:type="spellStart"/>
-      <w:r>
-        <w:rPr>
-          <w:rFonts w:cs="Times New Roman"/>
-        </w:rPr>
-        <w:t>Forms</w:t>
-      </w:r>
-      <w:proofErr w:type="spellEnd"/>
-      <w:r>
-        <w:rPr>
-          <w:rFonts w:cs="Times New Roman"/>
-        </w:rPr>
-        <w:t xml:space="preserve"> API</w:t>
-      </w:r>
-      <w:r>
-        <w:rPr>
-          <w:rFonts w:cs="Times New Roman"/>
-        </w:rPr>
-        <w:t xml:space="preserve"> [</w:t>
-      </w:r>
-      <w:r>
-        <w:rPr>
-          <w:rFonts w:cs="Times New Roman"/>
-        </w:rPr>
-        <w:t>5</w:t>
-      </w:r>
-      <w:r>
-        <w:rPr>
-          <w:rFonts w:cs="Times New Roman"/>
-        </w:rPr>
-        <w:t>]</w:t>
-      </w:r>
-      <w:r>
-        <w:rPr>
-          <w:rFonts w:cs="Times New Roman"/>
-        </w:rPr>
-        <w:t xml:space="preserve">. </w:t>
-      </w:r>
-      <w:proofErr w:type="spellStart"/>
-      <w:r>
-        <w:rPr>
-          <w:rFonts w:cs="Times New Roman"/>
-        </w:rPr>
-        <w:t>Timepad</w:t>
-      </w:r>
-      <w:proofErr w:type="spellEnd"/>
-      <w:r>
-        <w:rPr>
-          <w:rFonts w:cs="Times New Roman"/>
-        </w:rPr>
-        <w:t xml:space="preserve">, к сожалению, такой возможности не предоставляет. </w:t>
+        <w:t xml:space="preserve">. Timepad, к сожалению, такой возможности не предоставляет. </w:t>
       </w:r>
     </w:p>
     <w:p>
@@ -3053,21 +2493,7 @@
         <w:rPr>
           <w:rFonts w:cs="Times New Roman"/>
         </w:rPr>
-        <w:t xml:space="preserve">Что касается планируемого для нашей собственной разработки продукта, основными его задачами является скорость настройки, </w:t>
-      </w:r>
-      <w:proofErr w:type="gramStart"/>
-      <w:r>
-        <w:rPr>
-          <w:rFonts w:cs="Times New Roman"/>
-        </w:rPr>
-        <w:t>удобство</w:t>
-      </w:r>
-      <w:proofErr w:type="gramEnd"/>
-      <w:r>
-        <w:rPr>
-          <w:rFonts w:cs="Times New Roman"/>
-        </w:rPr>
-        <w:t xml:space="preserve"> как для организаторов, так и для желающих зарегистрироваться пользователей, простота интегрирования в имеющиеся ресурсы университета и, разумеется, выгода для обеих сторон. Исходя из этих критериев, его логично отнести к группе инструментов, упомянутых последними</w:t>
+        <w:t>Что касается планируемого для нашей собственной разработки продукта, основными его задачами является скорость настройки, удобство как для организаторов, так и для желающих зарегистрироваться пользователей, простота интегрирования в имеющиеся ресурсы университета и, разумеется, выгода для обеих сторон. Исходя из этих критериев, его логично отнести к группе инструментов, упомянутых последними</w:t>
       </w:r>
       <w:r>
         <w:rPr>
@@ -3089,7 +2515,7 @@
       <w:pPr>
         <w:pStyle w:val="1"/>
       </w:pPr>
-      <w:bookmarkStart w:id="3" w:name="_Toc135139702"/>
+      <w:bookmarkStart w:id="4" w:name="_Toc135302199"/>
       <w:r>
         <w:lastRenderedPageBreak/>
         <w:t>2.</w:t>
@@ -3097,13 +2523,13 @@
       <w:r>
         <w:t xml:space="preserve"> Средства и технологии разработки</w:t>
       </w:r>
-      <w:bookmarkEnd w:id="3"/>
+      <w:bookmarkEnd w:id="4"/>
     </w:p>
     <w:p>
       <w:pPr>
         <w:pStyle w:val="2"/>
       </w:pPr>
-      <w:bookmarkStart w:id="4" w:name="_Toc135139703"/>
+      <w:bookmarkStart w:id="5" w:name="_Toc135302200"/>
       <w:r>
         <w:t>2.</w:t>
       </w:r>
@@ -3114,573 +2540,496 @@
         <w:t xml:space="preserve"> </w:t>
       </w:r>
       <w:r>
-        <w:t xml:space="preserve">Выбор </w:t>
-      </w:r>
-      <w:proofErr w:type="spellStart"/>
-      <w:r>
-        <w:t>фреймворка</w:t>
-      </w:r>
-      <w:bookmarkEnd w:id="4"/>
-      <w:proofErr w:type="spellEnd"/>
-    </w:p>
-    <w:p>
-      <w:r>
-        <w:t>Переходя непосредственно к стеку разработки:</w:t>
-      </w:r>
-      <w:r>
-        <w:t xml:space="preserve"> был выбран язык программирования </w:t>
-      </w:r>
-      <w:r>
-        <w:rPr>
-          <w:lang w:val="en-US"/>
-        </w:rPr>
-        <w:t>Python</w:t>
-      </w:r>
-      <w:r>
-        <w:t xml:space="preserve">, поскольку он более разнообразен и универсален, чем низкоуровневые </w:t>
-      </w:r>
-      <w:r>
-        <w:rPr>
-          <w:lang w:val="en-US"/>
-        </w:rPr>
-        <w:t>Java</w:t>
-      </w:r>
-      <w:r>
-        <w:t xml:space="preserve"> </w:t>
-      </w:r>
-      <w:r>
-        <w:t xml:space="preserve">и </w:t>
-      </w:r>
-      <w:r>
-        <w:rPr>
-          <w:lang w:val="en-US"/>
-        </w:rPr>
-        <w:t>C</w:t>
-      </w:r>
-      <w:r>
-        <w:t xml:space="preserve">++ </w:t>
-      </w:r>
-      <w:r>
-        <w:t xml:space="preserve">или интерфейсный </w:t>
-      </w:r>
-      <w:r>
-        <w:rPr>
-          <w:lang w:val="en-US"/>
-        </w:rPr>
-        <w:t>JavaScript</w:t>
-      </w:r>
-      <w:r>
-        <w:t xml:space="preserve">. </w:t>
-      </w:r>
-      <w:r>
-        <w:t xml:space="preserve">Такой инструмент не потребует налаживания связей между разношёрстными компонентами и поможет </w:t>
-      </w:r>
-      <w:proofErr w:type="spellStart"/>
-      <w:r>
-        <w:t>бесшовно</w:t>
-      </w:r>
-      <w:proofErr w:type="spellEnd"/>
-      <w:r>
-        <w:t xml:space="preserve"> и в едином стиле реализовать как обращения к базе данных, так и </w:t>
-      </w:r>
-      <w:proofErr w:type="spellStart"/>
-      <w:r>
-        <w:t>отрисовку</w:t>
-      </w:r>
-      <w:proofErr w:type="spellEnd"/>
-      <w:r>
-        <w:t xml:space="preserve"> интерфейсов. Более того, как популярный на данный момент и вместе с тем всё ещё активно развивающийся язык, он обладает огромной базой документации и поддержки, </w:t>
-      </w:r>
-      <w:r>
-        <w:t>как</w:t>
-      </w:r>
-      <w:r>
-        <w:t xml:space="preserve"> официальной,</w:t>
-      </w:r>
-      <w:r>
-        <w:t xml:space="preserve"> так</w:t>
-      </w:r>
-      <w:r>
-        <w:t xml:space="preserve"> и </w:t>
-      </w:r>
-      <w:r>
-        <w:t xml:space="preserve">предоставленной сообществом разработчиков. </w:t>
-      </w:r>
-    </w:p>
-    <w:p>
-      <w:r>
-        <w:t>Целью сделать систему портативной и легко встраиваемой была продиктована необходимость реализовать продукт в виде веб-приложения. Это породило вопрос о выборе окружения (</w:t>
-      </w:r>
-      <w:proofErr w:type="spellStart"/>
-      <w:r>
-        <w:t>фреймворка</w:t>
-      </w:r>
-      <w:proofErr w:type="spellEnd"/>
-      <w:r>
-        <w:t xml:space="preserve">, </w:t>
-      </w:r>
-      <w:r>
-        <w:rPr>
-          <w:lang w:val="en-US"/>
-        </w:rPr>
-        <w:t>framework</w:t>
-      </w:r>
-      <w:r>
-        <w:t>) для веб-разработки</w:t>
-      </w:r>
-      <w:r>
-        <w:t xml:space="preserve">, которых </w:t>
-      </w:r>
-      <w:r>
-        <w:rPr>
-          <w:lang w:val="en-US"/>
-        </w:rPr>
-        <w:t>Python</w:t>
-      </w:r>
-      <w:r>
-        <w:t xml:space="preserve"> </w:t>
-      </w:r>
-      <w:r>
-        <w:t xml:space="preserve">предоставляет несколько в силу своей многогранности. Основной выбор заключался между </w:t>
-      </w:r>
-      <w:r>
-        <w:rPr>
-          <w:lang w:val="en-US"/>
-        </w:rPr>
-        <w:t>Flask</w:t>
-      </w:r>
-      <w:r>
-        <w:t xml:space="preserve"> </w:t>
-      </w:r>
-      <w:r>
-        <w:t xml:space="preserve">и </w:t>
-      </w:r>
-      <w:proofErr w:type="spellStart"/>
-      <w:r>
-        <w:rPr>
-          <w:lang w:val="en-US"/>
-        </w:rPr>
-        <w:t>Django</w:t>
-      </w:r>
-      <w:proofErr w:type="spellEnd"/>
-      <w:r>
-        <w:t xml:space="preserve">, исследование информации о них показало, что второй может быть назван более предпочтительным для </w:t>
-      </w:r>
-      <w:r>
-        <w:t>моего</w:t>
-      </w:r>
-      <w:r>
-        <w:t xml:space="preserve"> формата работы благодаря своей цельной, «жёсткой» структуре объединения компонентов </w:t>
-      </w:r>
-      <w:r>
-        <w:t>[</w:t>
-      </w:r>
-      <w:r>
-        <w:t>6</w:t>
-      </w:r>
-      <w:r>
-        <w:t>]</w:t>
-      </w:r>
-      <w:r>
-        <w:t xml:space="preserve">. </w:t>
-      </w:r>
-    </w:p>
-    <w:p>
-      <w:pPr>
-        <w:pStyle w:val="2"/>
-      </w:pPr>
-      <w:bookmarkStart w:id="5" w:name="_Toc135139704"/>
-      <w:r>
-        <w:t>2.</w:t>
-      </w:r>
-      <w:r>
-        <w:t>2</w:t>
-      </w:r>
-      <w:r>
-        <w:t xml:space="preserve"> Выбор </w:t>
-      </w:r>
-      <w:r>
-        <w:t>СУБД</w:t>
+        <w:t>Выбор фреймворка</w:t>
       </w:r>
       <w:bookmarkEnd w:id="5"/>
     </w:p>
     <w:p>
       <w:r>
-        <w:t xml:space="preserve">Для реализации поставленной задачи было также необходимо организовать методику обработки и хранения данных, что поставило меня  перед выбором системы управления базами данных. </w:t>
-      </w:r>
-      <w:r>
-        <w:t xml:space="preserve">Планируемые структуры данных имеют чёткий формат и прямую взаимозависимость, поэтому в терминах базовой классификации выбор сразу пал на реляционную СУБД, использующую таблицы и поддерживающую язык </w:t>
-      </w:r>
-      <w:r>
-        <w:rPr>
-          <w:lang w:val="en-US"/>
-        </w:rPr>
-        <w:t>SQL</w:t>
-      </w:r>
-      <w:r>
-        <w:t xml:space="preserve">. При выборе между конкретными </w:t>
-      </w:r>
-      <w:r>
-        <w:lastRenderedPageBreak/>
-        <w:t xml:space="preserve">вариантами предпочтение было отдано </w:t>
-      </w:r>
-      <w:proofErr w:type="spellStart"/>
-      <w:r>
-        <w:rPr>
-          <w:lang w:val="en-US"/>
-        </w:rPr>
-        <w:t>PostgreSQL</w:t>
-      </w:r>
-      <w:proofErr w:type="spellEnd"/>
+        <w:t>Переходя непосредственно к стеку разработки:</w:t>
+      </w:r>
+      <w:r>
+        <w:t xml:space="preserve"> был выбран язык программирования </w:t>
+      </w:r>
+      <w:r>
+        <w:rPr>
+          <w:lang w:val="en-US"/>
+        </w:rPr>
+        <w:t>Python</w:t>
+      </w:r>
+      <w:r>
+        <w:t xml:space="preserve">, поскольку он более разнообразен и универсален, чем низкоуровневые </w:t>
+      </w:r>
+      <w:r>
+        <w:rPr>
+          <w:lang w:val="en-US"/>
+        </w:rPr>
+        <w:t>Java</w:t>
+      </w:r>
       <w:r>
         <w:t xml:space="preserve"> </w:t>
       </w:r>
       <w:r>
-        <w:t>за счёт таких его преимуществ, как быстрое масштабирование, нал</w:t>
-      </w:r>
-      <w:r>
-        <w:t>ичие множества расширений станд</w:t>
-      </w:r>
-      <w:r>
-        <w:t>а</w:t>
-      </w:r>
-      <w:r>
-        <w:t>р</w:t>
-      </w:r>
-      <w:r>
-        <w:t xml:space="preserve">тной функциональности по сравнению с другими подобными базами данных и, наконец, эффективная интеграция </w:t>
-      </w:r>
-      <w:proofErr w:type="gramStart"/>
-      <w:r>
-        <w:t>с</w:t>
-      </w:r>
-      <w:proofErr w:type="gramEnd"/>
-      <w:r>
-        <w:t xml:space="preserve"> выбранным ранее </w:t>
-      </w:r>
-      <w:proofErr w:type="spellStart"/>
-      <w:r>
-        <w:rPr>
-          <w:lang w:val="en-US"/>
-        </w:rPr>
-        <w:t>Django</w:t>
-      </w:r>
-      <w:proofErr w:type="spellEnd"/>
-      <w:r>
-        <w:t xml:space="preserve"> </w:t>
-      </w:r>
-      <w:r>
-        <w:t>[7</w:t>
-      </w:r>
-      <w:r>
-        <w:t>]</w:t>
+        <w:t xml:space="preserve">и </w:t>
+      </w:r>
+      <w:r>
+        <w:rPr>
+          <w:lang w:val="en-US"/>
+        </w:rPr>
+        <w:t>C</w:t>
+      </w:r>
+      <w:r>
+        <w:t xml:space="preserve">++ </w:t>
+      </w:r>
+      <w:r>
+        <w:t xml:space="preserve">или интерфейсный </w:t>
+      </w:r>
+      <w:r>
+        <w:rPr>
+          <w:lang w:val="en-US"/>
+        </w:rPr>
+        <w:t>JavaScript</w:t>
       </w:r>
       <w:r>
         <w:t xml:space="preserve">. </w:t>
+      </w:r>
+      <w:r>
+        <w:t xml:space="preserve">Такой инструмент не потребует налаживания связей между разношёрстными компонентами и поможет бесшовно и в едином стиле реализовать как обращения к базе данных, так и отрисовку интерфейсов. Более того, как популярный на данный момент и вместе с тем всё ещё активно развивающийся язык, он обладает огромной базой документации и поддержки, </w:t>
+      </w:r>
+      <w:r>
+        <w:t>как</w:t>
+      </w:r>
+      <w:r>
+        <w:t xml:space="preserve"> официальной,</w:t>
+      </w:r>
+      <w:r>
+        <w:t xml:space="preserve"> так</w:t>
+      </w:r>
+      <w:r>
+        <w:t xml:space="preserve"> и </w:t>
+      </w:r>
+      <w:r>
+        <w:t xml:space="preserve">предоставленной сообществом разработчиков. </w:t>
       </w:r>
     </w:p>
     <w:p>
-      <w:pPr>
-        <w:spacing w:line="276" w:lineRule="auto"/>
-        <w:jc w:val="left"/>
-      </w:pPr>
-      <w:r>
-        <w:br w:type="page"/>
+      <w:r>
+        <w:t xml:space="preserve">Целью сделать систему портативной и легко встраиваемой была продиктована необходимость реализовать продукт в виде веб-приложения. Это породило вопрос о выборе окружения (фреймворка, </w:t>
+      </w:r>
+      <w:r>
+        <w:rPr>
+          <w:lang w:val="en-US"/>
+        </w:rPr>
+        <w:t>framework</w:t>
+      </w:r>
+      <w:r>
+        <w:t>) для веб-разработки</w:t>
+      </w:r>
+      <w:r>
+        <w:t xml:space="preserve">, которых </w:t>
+      </w:r>
+      <w:r>
+        <w:rPr>
+          <w:lang w:val="en-US"/>
+        </w:rPr>
+        <w:t>Python</w:t>
+      </w:r>
+      <w:r>
+        <w:t xml:space="preserve"> </w:t>
+      </w:r>
+      <w:r>
+        <w:t xml:space="preserve">предоставляет несколько в силу своей многогранности. Основной выбор заключался между </w:t>
+      </w:r>
+      <w:r>
+        <w:rPr>
+          <w:lang w:val="en-US"/>
+        </w:rPr>
+        <w:t>Flask</w:t>
+      </w:r>
+      <w:r>
+        <w:t xml:space="preserve"> </w:t>
+      </w:r>
+      <w:r>
+        <w:t xml:space="preserve">и </w:t>
+      </w:r>
+      <w:r>
+        <w:rPr>
+          <w:lang w:val="en-US"/>
+        </w:rPr>
+        <w:t>Django</w:t>
+      </w:r>
+      <w:r>
+        <w:t xml:space="preserve">, исследование информации о них показало, что второй может быть назван более предпочтительным для </w:t>
+      </w:r>
+      <w:r>
+        <w:t>моего</w:t>
+      </w:r>
+      <w:r>
+        <w:t xml:space="preserve"> формата работы благодаря своей цельной, «жёсткой» структуре объединения компонентов </w:t>
+      </w:r>
+      <w:r>
+        <w:t>[</w:t>
+      </w:r>
+      <w:r>
+        <w:t>6</w:t>
+      </w:r>
+      <w:r>
+        <w:t>]</w:t>
+      </w:r>
+      <w:r>
+        <w:t xml:space="preserve">. </w:t>
       </w:r>
     </w:p>
     <w:p>
       <w:pPr>
-        <w:pStyle w:val="1"/>
-      </w:pPr>
-      <w:bookmarkStart w:id="6" w:name="_Toc135139705"/>
-      <w:r>
-        <w:lastRenderedPageBreak/>
-        <w:t xml:space="preserve">3. </w:t>
-      </w:r>
-      <w:r>
-        <w:t>Описание программного продукта</w:t>
+        <w:pStyle w:val="2"/>
+      </w:pPr>
+      <w:bookmarkStart w:id="6" w:name="_Toc135302201"/>
+      <w:r>
+        <w:t>2.</w:t>
+      </w:r>
+      <w:r>
+        <w:t>2</w:t>
+      </w:r>
+      <w:r>
+        <w:t xml:space="preserve"> Выбор </w:t>
+      </w:r>
+      <w:r>
+        <w:t>СУБД</w:t>
       </w:r>
       <w:bookmarkEnd w:id="6"/>
     </w:p>
     <w:p>
-      <w:pPr>
-        <w:pStyle w:val="2"/>
-      </w:pPr>
-      <w:bookmarkStart w:id="7" w:name="_Toc135139706"/>
-      <w:r>
-        <w:t xml:space="preserve">3.1 </w:t>
-      </w:r>
-      <w:r>
-        <w:t>Общая файловая структура</w:t>
+      <w:r>
+        <w:t xml:space="preserve">Для реализации поставленной задачи было также необходимо организовать методику обработки и хранения данных, что поставило меня  перед выбором системы управления базами данных. </w:t>
+      </w:r>
+      <w:r>
+        <w:t xml:space="preserve">Планируемые структуры данных имеют чёткий формат и прямую взаимозависимость, поэтому в терминах базовой классификации выбор сразу пал на реляционную СУБД, использующую таблицы и поддерживающую язык </w:t>
+      </w:r>
+      <w:r>
+        <w:rPr>
+          <w:lang w:val="en-US"/>
+        </w:rPr>
+        <w:t>SQL</w:t>
+      </w:r>
+      <w:r>
+        <w:t xml:space="preserve">. При выборе между конкретными </w:t>
+      </w:r>
+      <w:r>
+        <w:lastRenderedPageBreak/>
+        <w:t xml:space="preserve">вариантами предпочтение было отдано </w:t>
+      </w:r>
+      <w:r>
+        <w:rPr>
+          <w:lang w:val="en-US"/>
+        </w:rPr>
+        <w:t>PostgreSQL</w:t>
+      </w:r>
+      <w:r>
+        <w:t xml:space="preserve"> </w:t>
+      </w:r>
+      <w:r>
+        <w:t>за счёт таких его преимуществ, как быстрое масштабирование, нал</w:t>
+      </w:r>
+      <w:r>
+        <w:t>ичие множества расширений станд</w:t>
+      </w:r>
+      <w:r>
+        <w:t>а</w:t>
+      </w:r>
+      <w:r>
+        <w:t>р</w:t>
+      </w:r>
+      <w:r>
+        <w:t xml:space="preserve">тной функциональности по сравнению с другими подобными базами данных и, наконец, эффективная интеграция с выбранным ранее </w:t>
+      </w:r>
+      <w:r>
+        <w:rPr>
+          <w:lang w:val="en-US"/>
+        </w:rPr>
+        <w:t>Django</w:t>
+      </w:r>
+      <w:r>
+        <w:t xml:space="preserve"> </w:t>
+      </w:r>
+      <w:r>
+        <w:t>[7</w:t>
+      </w:r>
+      <w:r>
+        <w:t>]</w:t>
+      </w:r>
+      <w:r>
+        <w:t xml:space="preserve">. </w:t>
+      </w:r>
+    </w:p>
+    <w:p>
+      <w:pPr>
+        <w:spacing w:line="276" w:lineRule="auto"/>
+        <w:jc w:val="left"/>
+      </w:pPr>
+      <w:r>
+        <w:br w:type="page"/>
+      </w:r>
+    </w:p>
+    <w:p>
+      <w:pPr>
+        <w:pStyle w:val="1"/>
+      </w:pPr>
+      <w:bookmarkStart w:id="7" w:name="_Toc135302202"/>
+      <w:r>
+        <w:lastRenderedPageBreak/>
+        <w:t xml:space="preserve">3. </w:t>
+      </w:r>
+      <w:r>
+        <w:t>Описание программного продукта</w:t>
       </w:r>
       <w:bookmarkEnd w:id="7"/>
     </w:p>
     <w:p>
-      <w:r>
-        <w:t xml:space="preserve">Исходный код регистрационной системы, вместе с пошаговой историей работы и её планирования (посредством </w:t>
-      </w:r>
-      <w:proofErr w:type="spellStart"/>
-      <w:r>
-        <w:rPr>
-          <w:lang w:val="en-US"/>
-        </w:rPr>
-        <w:t>GitHub</w:t>
-      </w:r>
-      <w:proofErr w:type="spellEnd"/>
-      <w:r>
-        <w:t xml:space="preserve"> </w:t>
-      </w:r>
-      <w:r>
-        <w:rPr>
-          <w:lang w:val="en-US"/>
-        </w:rPr>
-        <w:t>Issues</w:t>
-      </w:r>
-      <w:r>
-        <w:t xml:space="preserve">): </w:t>
-      </w:r>
-      <w:r>
-        <w:t>[</w:t>
-      </w:r>
-      <w:r>
-        <w:t>8</w:t>
-      </w:r>
-      <w:r>
-        <w:t>]</w:t>
-      </w:r>
-    </w:p>
-    <w:p>
-      <w:r>
-        <w:t xml:space="preserve">Основа файловой структуры обоснована строением классического проекта во </w:t>
-      </w:r>
-      <w:proofErr w:type="spellStart"/>
-      <w:r>
-        <w:t>фреймворке</w:t>
-      </w:r>
-      <w:proofErr w:type="spellEnd"/>
-      <w:r>
-        <w:t xml:space="preserve"> </w:t>
-      </w:r>
-      <w:proofErr w:type="spellStart"/>
-      <w:r>
-        <w:rPr>
-          <w:lang w:val="en-US"/>
-        </w:rPr>
-        <w:t>Django</w:t>
-      </w:r>
-      <w:proofErr w:type="spellEnd"/>
-      <w:r>
-        <w:t xml:space="preserve">, который, как уже упоминалось, предпочитает навязывать разработчикам свои рамки. Впрочем, за счёт этого контролируется целостность взаимодействия компонентов, поэтому меня это вполне устроило. Рассмотрим структуру пакета: скрипт </w:t>
-      </w:r>
-      <w:r>
-        <w:rPr>
-          <w:i/>
-          <w:lang w:val="en-US"/>
-        </w:rPr>
-        <w:t>manage</w:t>
-      </w:r>
-      <w:r>
-        <w:rPr>
-          <w:i/>
-        </w:rPr>
-        <w:t>.</w:t>
-      </w:r>
-      <w:proofErr w:type="spellStart"/>
-      <w:r>
-        <w:rPr>
-          <w:i/>
-          <w:lang w:val="en-US"/>
-        </w:rPr>
-        <w:t>py</w:t>
-      </w:r>
-      <w:proofErr w:type="spellEnd"/>
-      <w:r>
-        <w:rPr>
-          <w:i/>
-        </w:rPr>
-        <w:t xml:space="preserve"> </w:t>
-      </w:r>
-      <w:r>
-        <w:t xml:space="preserve">служит для глобальных операций над продуктом, таких как запуск из командной строки или применение значительных структурных изменений. Директория </w:t>
-      </w:r>
-      <w:proofErr w:type="spellStart"/>
-      <w:r>
-        <w:rPr>
-          <w:i/>
-          <w:lang w:val="en-US"/>
-        </w:rPr>
-        <w:t>reg</w:t>
-      </w:r>
-      <w:proofErr w:type="spellEnd"/>
-      <w:r>
-        <w:rPr>
-          <w:i/>
-        </w:rPr>
-        <w:t>_</w:t>
-      </w:r>
-      <w:r>
-        <w:rPr>
-          <w:i/>
-          <w:lang w:val="en-US"/>
-        </w:rPr>
-        <w:t>sys</w:t>
-      </w:r>
-      <w:r>
-        <w:rPr>
-          <w:i/>
-        </w:rPr>
-        <w:t>_</w:t>
-      </w:r>
-      <w:proofErr w:type="spellStart"/>
-      <w:r>
-        <w:rPr>
-          <w:i/>
-          <w:lang w:val="en-US"/>
-        </w:rPr>
-        <w:t>cw</w:t>
-      </w:r>
-      <w:proofErr w:type="spellEnd"/>
-      <w:r>
-        <w:t xml:space="preserve"> </w:t>
-      </w:r>
-      <w:r>
-        <w:t xml:space="preserve">содержит, опять же, файлы, контролирующие глобальные стороны проекта: из тех, с чем я непосредственно взаимодействовала, </w:t>
-      </w:r>
-      <w:r>
-        <w:rPr>
-          <w:i/>
-          <w:lang w:val="en-US"/>
-        </w:rPr>
-        <w:t>settings</w:t>
-      </w:r>
-      <w:r>
-        <w:rPr>
-          <w:i/>
-        </w:rPr>
-        <w:t>.</w:t>
-      </w:r>
-      <w:proofErr w:type="spellStart"/>
-      <w:r>
-        <w:rPr>
-          <w:i/>
-          <w:lang w:val="en-US"/>
-        </w:rPr>
-        <w:t>py</w:t>
-      </w:r>
-      <w:proofErr w:type="spellEnd"/>
-      <w:r>
-        <w:t xml:space="preserve">, осуществляющий контроль над параметрами настроек, и </w:t>
-      </w:r>
-      <w:proofErr w:type="spellStart"/>
-      <w:r>
-        <w:rPr>
-          <w:i/>
-          <w:lang w:val="en-US"/>
-        </w:rPr>
-        <w:t>urls</w:t>
-      </w:r>
-      <w:proofErr w:type="spellEnd"/>
-      <w:r>
-        <w:rPr>
-          <w:i/>
-        </w:rPr>
-        <w:t>.</w:t>
-      </w:r>
-      <w:proofErr w:type="spellStart"/>
-      <w:r>
-        <w:rPr>
-          <w:i/>
-          <w:lang w:val="en-US"/>
-        </w:rPr>
-        <w:t>py</w:t>
-      </w:r>
-      <w:proofErr w:type="spellEnd"/>
-      <w:r>
-        <w:t xml:space="preserve">, связывающий компоненты кода с адресами в браузере. </w:t>
-      </w:r>
-    </w:p>
-    <w:p>
-      <w:r>
-        <w:t xml:space="preserve">Работа в основном была сосредоточена в директории </w:t>
-      </w:r>
-      <w:proofErr w:type="spellStart"/>
-      <w:r>
-        <w:rPr>
-          <w:i/>
-          <w:lang w:val="en-US"/>
-        </w:rPr>
-        <w:t>regsys</w:t>
-      </w:r>
-      <w:proofErr w:type="spellEnd"/>
-      <w:r>
-        <w:t xml:space="preserve">. Разделы </w:t>
-      </w:r>
-      <w:r>
-        <w:rPr>
-          <w:i/>
-          <w:lang w:val="en-US"/>
-        </w:rPr>
-        <w:t>templates</w:t>
-      </w:r>
-      <w:r>
-        <w:t xml:space="preserve"> </w:t>
-      </w:r>
-      <w:r>
-        <w:t xml:space="preserve">и </w:t>
-      </w:r>
-      <w:r>
-        <w:rPr>
-          <w:i/>
-          <w:lang w:val="en-US"/>
-        </w:rPr>
-        <w:t>static</w:t>
-      </w:r>
-      <w:r>
-        <w:t xml:space="preserve">, относящиеся к визуальному оформлению интерфейса, будут подробнее рассмотрены в индивидуальной работе коллеги, я же в следующих параграфах сконцентрируюсь </w:t>
-      </w:r>
-      <w:proofErr w:type="gramStart"/>
-      <w:r>
-        <w:t>на</w:t>
-      </w:r>
-      <w:proofErr w:type="gramEnd"/>
-      <w:r>
-        <w:t xml:space="preserve"> содержащихся здесь </w:t>
-      </w:r>
-      <w:r>
-        <w:rPr>
-          <w:lang w:val="en-US"/>
-        </w:rPr>
-        <w:t>Python</w:t>
-      </w:r>
-      <w:r>
-        <w:t>-</w:t>
-      </w:r>
-      <w:r>
-        <w:t xml:space="preserve">файлах. </w:t>
-      </w:r>
-    </w:p>
-    <w:p>
       <w:pPr>
         <w:pStyle w:val="2"/>
       </w:pPr>
-      <w:bookmarkStart w:id="8" w:name="_Toc135139707"/>
-      <w:r>
-        <w:t xml:space="preserve">3.2 </w:t>
-      </w:r>
-      <w:r>
-        <w:t>Структура базы данных</w:t>
+      <w:bookmarkStart w:id="8" w:name="_Toc135302203"/>
+      <w:r>
+        <w:t xml:space="preserve">3.1 </w:t>
+      </w:r>
+      <w:r>
+        <w:t>Общая файловая структура</w:t>
       </w:r>
       <w:bookmarkEnd w:id="8"/>
     </w:p>
     <w:p>
       <w:r>
-        <w:t>Наглядно изображённая схематически структура сущностей и отношений в используемой базе данных</w:t>
-      </w:r>
-      <w:r>
-        <w:t xml:space="preserve"> размещена в Приложении 2.</w:t>
+        <w:t xml:space="preserve">Исходный код регистрационной системы, вместе с пошаговой историей работы и её планирования (посредством </w:t>
+      </w:r>
+      <w:r>
+        <w:rPr>
+          <w:lang w:val="en-US"/>
+        </w:rPr>
+        <w:t>GitHub</w:t>
+      </w:r>
+      <w:r>
+        <w:t xml:space="preserve"> </w:t>
+      </w:r>
+      <w:r>
+        <w:rPr>
+          <w:lang w:val="en-US"/>
+        </w:rPr>
+        <w:t>Issues</w:t>
+      </w:r>
+      <w:r>
+        <w:t xml:space="preserve">): </w:t>
+      </w:r>
+      <w:r>
+        <w:t>[</w:t>
+      </w:r>
+      <w:r>
+        <w:t>8</w:t>
+      </w:r>
+      <w:r>
+        <w:t>]</w:t>
       </w:r>
     </w:p>
     <w:p>
+      <w:r>
+        <w:t xml:space="preserve">Основа файловой структуры обоснована строением классического проекта во фреймворке </w:t>
+      </w:r>
+      <w:r>
+        <w:rPr>
+          <w:lang w:val="en-US"/>
+        </w:rPr>
+        <w:t>Django</w:t>
+      </w:r>
+      <w:r>
+        <w:t xml:space="preserve">, который, как уже упоминалось, предпочитает навязывать разработчикам свои рамки. Впрочем, за счёт этого контролируется целостность взаимодействия компонентов, поэтому меня это вполне устроило. Рассмотрим структуру пакета: скрипт </w:t>
+      </w:r>
+      <w:r>
+        <w:rPr>
+          <w:i/>
+          <w:lang w:val="en-US"/>
+        </w:rPr>
+        <w:t>manage</w:t>
+      </w:r>
+      <w:r>
+        <w:rPr>
+          <w:i/>
+        </w:rPr>
+        <w:t>.</w:t>
+      </w:r>
+      <w:r>
+        <w:rPr>
+          <w:i/>
+          <w:lang w:val="en-US"/>
+        </w:rPr>
+        <w:t>py</w:t>
+      </w:r>
+      <w:r>
+        <w:rPr>
+          <w:i/>
+        </w:rPr>
+        <w:t xml:space="preserve"> </w:t>
+      </w:r>
+      <w:r>
+        <w:t xml:space="preserve">служит для глобальных операций над продуктом, таких как запуск из командной строки или применение значительных структурных изменений. Директория </w:t>
+      </w:r>
+      <w:r>
+        <w:rPr>
+          <w:i/>
+          <w:lang w:val="en-US"/>
+        </w:rPr>
+        <w:t>reg</w:t>
+      </w:r>
+      <w:r>
+        <w:rPr>
+          <w:i/>
+        </w:rPr>
+        <w:t>_</w:t>
+      </w:r>
+      <w:r>
+        <w:rPr>
+          <w:i/>
+          <w:lang w:val="en-US"/>
+        </w:rPr>
+        <w:t>sys</w:t>
+      </w:r>
+      <w:r>
+        <w:rPr>
+          <w:i/>
+        </w:rPr>
+        <w:t>_</w:t>
+      </w:r>
+      <w:r>
+        <w:rPr>
+          <w:i/>
+          <w:lang w:val="en-US"/>
+        </w:rPr>
+        <w:t>cw</w:t>
+      </w:r>
+      <w:r>
+        <w:t xml:space="preserve"> </w:t>
+      </w:r>
+      <w:r>
+        <w:t xml:space="preserve">содержит, опять же, файлы, контролирующие глобальные стороны проекта: из тех, с чем я непосредственно взаимодействовала, </w:t>
+      </w:r>
+      <w:r>
+        <w:rPr>
+          <w:i/>
+          <w:lang w:val="en-US"/>
+        </w:rPr>
+        <w:t>settings</w:t>
+      </w:r>
+      <w:r>
+        <w:rPr>
+          <w:i/>
+        </w:rPr>
+        <w:t>.</w:t>
+      </w:r>
+      <w:r>
+        <w:rPr>
+          <w:i/>
+          <w:lang w:val="en-US"/>
+        </w:rPr>
+        <w:t>py</w:t>
+      </w:r>
+      <w:r>
+        <w:t xml:space="preserve">, осуществляющий контроль над параметрами настроек, и </w:t>
+      </w:r>
+      <w:r>
+        <w:rPr>
+          <w:i/>
+          <w:lang w:val="en-US"/>
+        </w:rPr>
+        <w:t>urls</w:t>
+      </w:r>
+      <w:r>
+        <w:rPr>
+          <w:i/>
+        </w:rPr>
+        <w:t>.</w:t>
+      </w:r>
+      <w:r>
+        <w:rPr>
+          <w:i/>
+          <w:lang w:val="en-US"/>
+        </w:rPr>
+        <w:t>py</w:t>
+      </w:r>
+      <w:r>
+        <w:t xml:space="preserve">, связывающий компоненты кода с адресами в браузере. </w:t>
+      </w:r>
+    </w:p>
+    <w:p>
+      <w:r>
+        <w:t xml:space="preserve">Работа в основном была сосредоточена в директории </w:t>
+      </w:r>
+      <w:r>
+        <w:rPr>
+          <w:i/>
+          <w:lang w:val="en-US"/>
+        </w:rPr>
+        <w:t>regsys</w:t>
+      </w:r>
+      <w:r>
+        <w:t xml:space="preserve">. Разделы </w:t>
+      </w:r>
+      <w:r>
+        <w:rPr>
+          <w:i/>
+          <w:lang w:val="en-US"/>
+        </w:rPr>
+        <w:t>templates</w:t>
+      </w:r>
+      <w:r>
+        <w:t xml:space="preserve"> </w:t>
+      </w:r>
+      <w:r>
+        <w:t xml:space="preserve">и </w:t>
+      </w:r>
+      <w:r>
+        <w:rPr>
+          <w:i/>
+          <w:lang w:val="en-US"/>
+        </w:rPr>
+        <w:t>static</w:t>
+      </w:r>
+      <w:r>
+        <w:t xml:space="preserve">, относящиеся к визуальному оформлению интерфейса, будут подробнее рассмотрены в индивидуальной работе коллеги, я же в следующих параграфах сконцентрируюсь на содержащихся здесь </w:t>
+      </w:r>
+      <w:r>
+        <w:rPr>
+          <w:lang w:val="en-US"/>
+        </w:rPr>
+        <w:t>Python</w:t>
+      </w:r>
+      <w:r>
+        <w:t>-</w:t>
+      </w:r>
+      <w:r>
+        <w:t xml:space="preserve">файлах. </w:t>
+      </w:r>
+    </w:p>
+    <w:p>
+      <w:pPr>
+        <w:pStyle w:val="2"/>
+      </w:pPr>
+      <w:bookmarkStart w:id="9" w:name="_Toc135302204"/>
+      <w:r>
+        <w:t xml:space="preserve">3.2 </w:t>
+      </w:r>
+      <w:r>
+        <w:t>Структура базы данных</w:t>
+      </w:r>
+      <w:bookmarkEnd w:id="9"/>
+    </w:p>
+    <w:p>
+      <w:r>
+        <w:t>Наглядно изображённая схематически структура сущностей и отношений в используемой базе данных</w:t>
+      </w:r>
+      <w:r>
+        <w:t xml:space="preserve"> размещена в Приложении 2.</w:t>
+      </w:r>
+    </w:p>
+    <w:p>
       <w:pPr>
         <w:rPr>
           <w:b/>
@@ -3865,14 +3214,12 @@
       <w:r>
         <w:t xml:space="preserve">Реализованы в СУБД эти таблицы посредством такого инструмента, как </w:t>
       </w:r>
-      <w:proofErr w:type="spellStart"/>
       <w:r>
         <w:rPr>
           <w:lang w:val="en-US"/>
         </w:rPr>
         <w:t>Django</w:t>
       </w:r>
-      <w:proofErr w:type="spellEnd"/>
       <w:r>
         <w:t xml:space="preserve"> </w:t>
       </w:r>
@@ -3907,7 +3254,6 @@
         </w:rPr>
         <w:t>.</w:t>
       </w:r>
-      <w:proofErr w:type="spellStart"/>
       <w:r>
         <w:rPr>
           <w:i/>
@@ -3915,7 +3261,6 @@
         </w:rPr>
         <w:t>py</w:t>
       </w:r>
-      <w:proofErr w:type="spellEnd"/>
       <w:r>
         <w:t xml:space="preserve">. </w:t>
       </w:r>
@@ -3931,21 +3276,8 @@
           <w:numId w:val="18"/>
         </w:numPr>
       </w:pPr>
-      <w:proofErr w:type="gramStart"/>
-      <w:r>
-        <w:t>реализована</w:t>
-      </w:r>
-      <w:proofErr w:type="gramEnd"/>
-      <w:r>
-        <w:t xml:space="preserve"> </w:t>
-      </w:r>
-      <w:proofErr w:type="spellStart"/>
-      <w:r>
-        <w:t>валидация</w:t>
-      </w:r>
-      <w:proofErr w:type="spellEnd"/>
-      <w:r>
-        <w:t xml:space="preserve">, сопоставляющая </w:t>
+      <w:r>
+        <w:t xml:space="preserve">реализована валидация, сопоставляющая </w:t>
       </w:r>
       <w:r>
         <w:rPr>
@@ -4031,17 +3363,8 @@
           <w:numId w:val="18"/>
         </w:numPr>
       </w:pPr>
-      <w:proofErr w:type="gramStart"/>
-      <w:r>
-        <w:t xml:space="preserve">подобной же </w:t>
-      </w:r>
-      <w:proofErr w:type="spellStart"/>
-      <w:r>
-        <w:t>валидацией</w:t>
-      </w:r>
-      <w:proofErr w:type="spellEnd"/>
-      <w:r>
-        <w:t xml:space="preserve"> проверяется, что </w:t>
+      <w:r>
+        <w:t xml:space="preserve">подобной же валидацией проверяется, что </w:t>
       </w:r>
       <w:r>
         <w:rPr>
@@ -4069,7 +3392,6 @@
       <w:r>
         <w:t>входит в рамки своего «родительского» события;</w:t>
       </w:r>
-      <w:proofErr w:type="gramEnd"/>
     </w:p>
     <w:p>
       <w:pPr>
@@ -4082,14 +3404,12 @@
       <w:r>
         <w:t xml:space="preserve">с использованием механизма </w:t>
       </w:r>
-      <w:proofErr w:type="spellStart"/>
       <w:r>
         <w:rPr>
           <w:lang w:val="en-US"/>
         </w:rPr>
         <w:t>Django</w:t>
       </w:r>
-      <w:proofErr w:type="spellEnd"/>
       <w:r>
         <w:t xml:space="preserve"> </w:t>
       </w:r>
@@ -4109,23 +3429,7 @@
         <w:t xml:space="preserve">] </w:t>
       </w:r>
       <w:r>
-        <w:t xml:space="preserve">устроено </w:t>
-      </w:r>
-      <w:proofErr w:type="gramStart"/>
-      <w:r>
-        <w:t>автоматическое</w:t>
-      </w:r>
-      <w:proofErr w:type="gramEnd"/>
-      <w:r>
-        <w:t xml:space="preserve"> </w:t>
-      </w:r>
-      <w:proofErr w:type="spellStart"/>
-      <w:r>
-        <w:t>пересчитывание</w:t>
-      </w:r>
-      <w:proofErr w:type="spellEnd"/>
-      <w:r>
-        <w:t xml:space="preserve"> свободных мест при добавлении или удалении </w:t>
+        <w:t xml:space="preserve">устроено автоматическое пересчитывание свободных мест при добавлении или удалении </w:t>
       </w:r>
       <w:r>
         <w:rPr>
@@ -4220,15 +3524,7 @@
     <w:p/>
     <w:p>
       <w:r>
-        <w:t xml:space="preserve">Все вносимые в базу данных изменения контролируются </w:t>
-      </w:r>
-      <w:proofErr w:type="spellStart"/>
-      <w:r>
-        <w:t>фреймворком</w:t>
-      </w:r>
-      <w:proofErr w:type="spellEnd"/>
-      <w:r>
-        <w:t xml:space="preserve"> в директории </w:t>
+        <w:t xml:space="preserve">Все вносимые в базу данных изменения контролируются фреймворком в директории </w:t>
       </w:r>
       <w:r>
         <w:rPr>
@@ -4263,11 +3559,11 @@
       <w:pPr>
         <w:pStyle w:val="2"/>
       </w:pPr>
-      <w:bookmarkStart w:id="9" w:name="_Toc135139708"/>
+      <w:bookmarkStart w:id="10" w:name="_Toc135302205"/>
       <w:r>
         <w:t>3.3 Запросы и передача данных</w:t>
       </w:r>
-      <w:bookmarkEnd w:id="9"/>
+      <w:bookmarkEnd w:id="10"/>
     </w:p>
     <w:p>
       <w:r>
@@ -4301,7 +3597,6 @@
         </w:rPr>
         <w:t>.</w:t>
       </w:r>
-      <w:proofErr w:type="spellStart"/>
       <w:r>
         <w:rPr>
           <w:i/>
@@ -4309,22 +3604,12 @@
         </w:rPr>
         <w:t>py</w:t>
       </w:r>
-      <w:proofErr w:type="spellEnd"/>
       <w:r>
         <w:t xml:space="preserve">. </w:t>
       </w:r>
       <w:r>
-        <w:t xml:space="preserve">Каждое из них представляет собой функцию, которая вызывается при переходе по ссылке в адресной строке, выполняет некие действия, возможно, с использованием введённых на прошлой странице данных, и возвращает какой-то </w:t>
-      </w:r>
-      <w:proofErr w:type="spellStart"/>
-      <w:r>
-        <w:t>браузерный</w:t>
-      </w:r>
-      <w:proofErr w:type="spellEnd"/>
-      <w:r>
-        <w:t xml:space="preserve"> ответ. В данном случае вызываются эти представления ссылками, детализированными в </w:t>
-      </w:r>
-      <w:proofErr w:type="spellStart"/>
+        <w:t xml:space="preserve">Каждое из них представляет собой функцию, которая вызывается при переходе по ссылке в адресной строке, выполняет некие действия, возможно, с использованием введённых на прошлой странице данных, и возвращает какой-то браузерный ответ. В данном случае вызываются эти представления ссылками, детализированными в </w:t>
+      </w:r>
       <w:r>
         <w:rPr>
           <w:i/>
@@ -4332,14 +3617,12 @@
         </w:rPr>
         <w:t>urls</w:t>
       </w:r>
-      <w:proofErr w:type="spellEnd"/>
       <w:r>
         <w:rPr>
           <w:i/>
         </w:rPr>
         <w:t>.</w:t>
       </w:r>
-      <w:proofErr w:type="spellStart"/>
       <w:r>
         <w:rPr>
           <w:i/>
@@ -4347,17 +3630,8 @@
         </w:rPr>
         <w:t>py</w:t>
       </w:r>
-      <w:proofErr w:type="spellEnd"/>
-      <w:r>
-        <w:t xml:space="preserve">, а после отработки </w:t>
-      </w:r>
-      <w:proofErr w:type="spellStart"/>
-      <w:r>
-        <w:t>отрисовывают</w:t>
-      </w:r>
-      <w:proofErr w:type="spellEnd"/>
-      <w:r>
-        <w:t xml:space="preserve"> соответствующий им </w:t>
+      <w:r>
+        <w:t xml:space="preserve">, а после отработки отрисовывают соответствующий им </w:t>
       </w:r>
       <w:r>
         <w:rPr>
@@ -4381,15 +3655,7 @@
         <w:t xml:space="preserve">) </w:t>
       </w:r>
       <w:r>
-        <w:t xml:space="preserve">из </w:t>
-      </w:r>
-      <w:proofErr w:type="gramStart"/>
-      <w:r>
-        <w:t>хранящихся</w:t>
-      </w:r>
-      <w:proofErr w:type="gramEnd"/>
-      <w:r>
-        <w:t xml:space="preserve"> в </w:t>
+        <w:t xml:space="preserve">из хранящихся в </w:t>
       </w:r>
       <w:r>
         <w:rPr>
@@ -4527,23 +3793,7 @@
         <w:t>Событий</w:t>
       </w:r>
       <w:r>
-        <w:t xml:space="preserve">, для каждого из них при </w:t>
-      </w:r>
-      <w:proofErr w:type="gramStart"/>
-      <w:r>
-        <w:t>этом</w:t>
-      </w:r>
-      <w:proofErr w:type="gramEnd"/>
-      <w:r>
-        <w:t xml:space="preserve"> генерируя список дней, в течение которых оно длится, и в итоге </w:t>
-      </w:r>
-      <w:proofErr w:type="spellStart"/>
-      <w:r>
-        <w:t>отрисовывает</w:t>
-      </w:r>
-      <w:proofErr w:type="spellEnd"/>
-      <w:r>
-        <w:t xml:space="preserve"> это в виде первого, приветственного экрана. Соответственно, </w:t>
+        <w:t xml:space="preserve">, для каждого из них при этом генерируя список дней, в течение которых оно длится, и в итоге отрисовывает это в виде первого, приветственного экрана. Соответственно, </w:t>
       </w:r>
       <w:r>
         <w:rPr>
@@ -4618,7 +3868,7 @@
       <w:pPr>
         <w:pStyle w:val="2"/>
       </w:pPr>
-      <w:bookmarkStart w:id="10" w:name="_Toc135139709"/>
+      <w:bookmarkStart w:id="11" w:name="_Toc135302206"/>
       <w:r>
         <w:lastRenderedPageBreak/>
         <w:t xml:space="preserve">3.4 </w:t>
@@ -4632,33 +3882,23 @@
       <w:r>
         <w:t>администрирования</w:t>
       </w:r>
-      <w:bookmarkEnd w:id="10"/>
+      <w:bookmarkEnd w:id="11"/>
     </w:p>
     <w:p>
       <w:r>
         <w:t xml:space="preserve">Наконец, необходимо рассмотреть и вторую сторону продукта, чуть более скрытую, но столь же, если не более, важную – администрирование системы. По сути, её разработка не имеет смысла, если не предусмотреть организацию эффективного управления материалом. К счастью, </w:t>
       </w:r>
-      <w:proofErr w:type="spellStart"/>
       <w:r>
         <w:rPr>
           <w:lang w:val="en-US"/>
         </w:rPr>
         <w:t>Django</w:t>
       </w:r>
-      <w:proofErr w:type="spellEnd"/>
       <w:r>
         <w:t xml:space="preserve"> </w:t>
       </w:r>
       <w:r>
-        <w:t xml:space="preserve">по умолчанию предоставляет такой инструмент, как панель администрирования сайта – в отличие от клиентского наполнения, которое может быть невероятно многогранным и которое я обсуждала до этого, сторона менеджмента в подобных проектах довольно похожа, что и позволяет </w:t>
-      </w:r>
-      <w:proofErr w:type="spellStart"/>
-      <w:r>
-        <w:t>фреймворку</w:t>
-      </w:r>
-      <w:proofErr w:type="spellEnd"/>
-      <w:r>
-        <w:t xml:space="preserve"> сразу же предлагать эффективный и надёжный метод работы</w:t>
+        <w:t>по умолчанию предоставляет такой инструмент, как панель администрирования сайта – в отличие от клиентского наполнения, которое может быть невероятно многогранным и которое я обсуждала до этого, сторона менеджмента в подобных проектах довольно похожа, что и позволяет фреймворку сразу же предлагать эффективный и надёжный метод работы</w:t>
       </w:r>
       <w:r>
         <w:t xml:space="preserve"> [</w:t>
@@ -4684,15 +3924,7 @@
         <w:t>одного действия от уже зарегистрированного менеджера</w:t>
       </w:r>
       <w:r>
-        <w:t xml:space="preserve">, сервис защищён от «прохожих» посетителей системы регистрации. Функционал этого раздела представляет собой, по сути, визуальную обёртку над имеющейся базой данных. Для каждой из имеющихся таблиц администратору доступен список объектов, включая возможность их редактировать, добавлять и удалять. И реализовано это не так, как бывает непосредственно на серверах СУБД – что понятно лишь профессионалу – а вполне наглядно и понятно, </w:t>
-      </w:r>
-      <w:proofErr w:type="gramStart"/>
-      <w:r>
-        <w:t>со</w:t>
-      </w:r>
-      <w:proofErr w:type="gramEnd"/>
-      <w:r>
-        <w:t xml:space="preserve"> множеством удобных кнопок, специфичных окошек и мягким отловом ошибок, словом, подходяще даже для человека, не имеющего программистского опыта. </w:t>
+        <w:t xml:space="preserve">, сервис защищён от «прохожих» посетителей системы регистрации. Функционал этого раздела представляет собой, по сути, визуальную обёртку над имеющейся базой данных. Для каждой из имеющихся таблиц администратору доступен список объектов, включая возможность их редактировать, добавлять и удалять. И реализовано это не так, как бывает непосредственно на серверах СУБД – что понятно лишь профессионалу – а вполне наглядно и понятно, со множеством удобных кнопок, специфичных окошек и мягким отловом ошибок, словом, подходяще даже для человека, не имеющего программистского опыта. </w:t>
       </w:r>
       <w:r>
         <w:t xml:space="preserve">Интерфейс инструмента представлен в Приложениях 3 и 4. </w:t>
@@ -4715,7 +3947,6 @@
         </w:rPr>
         <w:t>.</w:t>
       </w:r>
-      <w:proofErr w:type="spellStart"/>
       <w:r>
         <w:rPr>
           <w:i/>
@@ -4723,7 +3954,6 @@
         </w:rPr>
         <w:t>py</w:t>
       </w:r>
-      <w:proofErr w:type="spellEnd"/>
       <w:r>
         <w:t xml:space="preserve">: для каждой таблицы там перечислен список полей для отображения и настроены функции, позволяющие быстро фильтровать </w:t>
       </w:r>
@@ -4869,42 +4099,25 @@
       <w:pPr>
         <w:pStyle w:val="1"/>
       </w:pPr>
-      <w:bookmarkStart w:id="11" w:name="_Toc135139710"/>
+      <w:bookmarkStart w:id="12" w:name="_Toc135302207"/>
       <w:r>
         <w:lastRenderedPageBreak/>
         <w:t>Заключение</w:t>
       </w:r>
-      <w:bookmarkEnd w:id="11"/>
+      <w:bookmarkEnd w:id="12"/>
     </w:p>
     <w:p>
       <w:r>
-        <w:t xml:space="preserve">Электронные системы сбора и обработки данных сегодня являются неотъемлемой частью нашей жизни, ускоряя и упрощая её в разы. </w:t>
-      </w:r>
-      <w:proofErr w:type="gramStart"/>
-      <w:r>
-        <w:t xml:space="preserve">Поучаствовать в разработке одной из них, особенно рассчитывая на то, что она получит шанс внедрения в сервис реальной организации, стало для </w:t>
+        <w:t xml:space="preserve">Электронные системы сбора и обработки данных сегодня являются неотъемлемой частью нашей жизни, ускоряя и упрощая её в разы. Поучаствовать в разработке одной из них, особенно рассчитывая на то, что она получит шанс внедрения в сервис реальной организации, стало для </w:t>
       </w:r>
       <w:r>
         <w:t>меня</w:t>
       </w:r>
       <w:r>
-        <w:t xml:space="preserve"> очень интересной работой, принёсшей значительное количество опыта – не только в непосредственной разработке, но и в </w:t>
-      </w:r>
-      <w:r>
-        <w:t>проектировании и анализе задач</w:t>
-      </w:r>
-      <w:r>
-        <w:t xml:space="preserve">, </w:t>
-      </w:r>
-      <w:r>
-        <w:t xml:space="preserve">а также в </w:t>
-      </w:r>
-      <w:r>
-        <w:t>организации совместной работы и гибкости нахождения решений.</w:t>
-      </w:r>
-      <w:proofErr w:type="gramEnd"/>
-      <w:r>
-        <w:t xml:space="preserve"> </w:t>
+        <w:t xml:space="preserve"> очень интересной работой, принёсшей значительное количество опыта – не только в непосредственной разработке, но и в проектировании и анализе задач, </w:t>
+      </w:r>
+      <w:r>
+        <w:t xml:space="preserve">а также в организации совместной работы и гибкости нахождения решений. </w:t>
       </w:r>
       <w:r>
         <w:t>П</w:t>
@@ -4940,23 +4153,7 @@
         <w:t>поставленным задачам</w:t>
       </w:r>
       <w:r>
-        <w:t xml:space="preserve"> и, более того, в целом является продуктом, пригодным как для использования по прямому назначению в виде прототипа, так и для масштабирования и интеграции с реальными системами. Могу также отметить, что, на мой взгляд, выбор инструментов и средств разработки в сфере </w:t>
-      </w:r>
-      <w:proofErr w:type="spellStart"/>
-      <w:r>
-        <w:t>бэкенда</w:t>
-      </w:r>
-      <w:proofErr w:type="spellEnd"/>
-      <w:r>
-        <w:t xml:space="preserve"> оказался действительно оптимальным и полезным, доказав на деле некоторые критерии, </w:t>
-      </w:r>
-      <w:proofErr w:type="spellStart"/>
-      <w:r>
-        <w:t>упоминавшиеся</w:t>
-      </w:r>
-      <w:proofErr w:type="spellEnd"/>
-      <w:r>
-        <w:t xml:space="preserve"> в теоретическом анализе этих решений.</w:t>
+        <w:t xml:space="preserve"> и, более того, в целом является продуктом, пригодным как для использования по прямому назначению в виде прототипа, так и для масштабирования и интеграции с реальными системами. Могу также отметить, что, на мой взгляд, выбор инструментов и средств разработки в сфере бэкенда оказался действительно оптимальным и полезным, доказав на деле некоторые критерии, упоминавшиеся в теоретическом анализе этих решений.</w:t>
       </w:r>
       <w:r>
         <w:t xml:space="preserve"> </w:t>
@@ -4979,12 +4176,12 @@
       <w:pPr>
         <w:pStyle w:val="1"/>
       </w:pPr>
-      <w:bookmarkStart w:id="12" w:name="_Toc135139711"/>
+      <w:bookmarkStart w:id="13" w:name="_Toc135302208"/>
       <w:r>
         <w:lastRenderedPageBreak/>
         <w:t>Источники</w:t>
       </w:r>
-      <w:bookmarkEnd w:id="12"/>
+      <w:bookmarkEnd w:id="13"/>
     </w:p>
     <w:p>
       <w:r>
@@ -5057,7 +4254,6 @@
           <w:lang w:val="en-US"/>
         </w:rPr>
       </w:pPr>
-      <w:proofErr w:type="gramStart"/>
       <w:r>
         <w:rPr>
           <w:lang w:val="en-US"/>
@@ -5086,14 +4282,7 @@
         <w:rPr>
           <w:lang w:val="en-US"/>
         </w:rPr>
-        <w:t>.</w:t>
-      </w:r>
-      <w:proofErr w:type="gramEnd"/>
-      <w:r>
-        <w:rPr>
-          <w:lang w:val="en-US"/>
-        </w:rPr>
-        <w:t xml:space="preserve"> 202</w:t>
+        <w:t>. 202</w:t>
       </w:r>
       <w:r>
         <w:rPr>
@@ -5284,35 +4473,7 @@
         <w:rPr>
           <w:lang w:val="en-US"/>
         </w:rPr>
-        <w:t xml:space="preserve">Flask </w:t>
-      </w:r>
-      <w:proofErr w:type="spellStart"/>
-      <w:r>
-        <w:rPr>
-          <w:lang w:val="en-US"/>
-        </w:rPr>
-        <w:t>vs</w:t>
-      </w:r>
-      <w:proofErr w:type="spellEnd"/>
-      <w:r>
-        <w:rPr>
-          <w:lang w:val="en-US"/>
-        </w:rPr>
-        <w:t xml:space="preserve"> </w:t>
-      </w:r>
-      <w:proofErr w:type="spellStart"/>
-      <w:r>
-        <w:rPr>
-          <w:lang w:val="en-US"/>
-        </w:rPr>
-        <w:t>Django</w:t>
-      </w:r>
-      <w:proofErr w:type="spellEnd"/>
-      <w:r>
-        <w:rPr>
-          <w:lang w:val="en-US"/>
-        </w:rPr>
-        <w:t xml:space="preserve">: Which Python Web Framework to Use in 2023? </w:t>
+        <w:t xml:space="preserve">Flask vs Django: Which Python Web Framework to Use in 2023? </w:t>
       </w:r>
       <w:r>
         <w:rPr>
@@ -5346,6 +4507,7 @@
       <w:pPr>
         <w:rPr>
           <w:rStyle w:val="ad"/>
+          <w:lang w:val="en-US"/>
         </w:rPr>
       </w:pPr>
       <w:r>
@@ -5419,27 +4581,16 @@
         <w:t>[</w:t>
       </w:r>
       <w:r>
+        <w:rPr>
+          <w:lang w:val="en-US"/>
+        </w:rPr>
         <w:t>8</w:t>
       </w:r>
       <w:r>
         <w:rPr>
           <w:lang w:val="en-US"/>
         </w:rPr>
-        <w:t xml:space="preserve">] </w:t>
-      </w:r>
-      <w:proofErr w:type="spellStart"/>
-      <w:r>
-        <w:rPr>
-          <w:lang w:val="en-US"/>
-        </w:rPr>
-        <w:t>yualapshina</w:t>
-      </w:r>
-      <w:proofErr w:type="spellEnd"/>
-      <w:r>
-        <w:rPr>
-          <w:lang w:val="en-US"/>
-        </w:rPr>
-        <w:t>/registration-system-coursework. 202</w:t>
+        <w:t>] yualapshina/registration-system-coursework. 202</w:t>
       </w:r>
       <w:r>
         <w:rPr>
@@ -5483,6 +4634,9 @@
         <w:t>[</w:t>
       </w:r>
       <w:r>
+        <w:rPr>
+          <w:lang w:val="en-US"/>
+        </w:rPr>
         <w:t>9</w:t>
       </w:r>
       <w:r>
@@ -5495,21 +4649,7 @@
         <w:rPr>
           <w:lang w:val="en-US"/>
         </w:rPr>
-        <w:t xml:space="preserve"> Models: </w:t>
-      </w:r>
-      <w:proofErr w:type="spellStart"/>
-      <w:r>
-        <w:rPr>
-          <w:lang w:val="en-US"/>
-        </w:rPr>
-        <w:t>Django</w:t>
-      </w:r>
-      <w:proofErr w:type="spellEnd"/>
-      <w:r>
-        <w:rPr>
-          <w:lang w:val="en-US"/>
-        </w:rPr>
-        <w:t xml:space="preserve"> Documentation</w:t>
+        <w:t xml:space="preserve"> Models: Django Documentation</w:t>
       </w:r>
       <w:r>
         <w:rPr>
@@ -5558,27 +4698,16 @@
         <w:t>[</w:t>
       </w:r>
       <w:r>
+        <w:rPr>
+          <w:lang w:val="en-US"/>
+        </w:rPr>
         <w:t>10</w:t>
       </w:r>
       <w:r>
         <w:rPr>
           <w:lang w:val="en-US"/>
         </w:rPr>
-        <w:t xml:space="preserve">] Signals: </w:t>
-      </w:r>
-      <w:proofErr w:type="spellStart"/>
-      <w:r>
-        <w:rPr>
-          <w:lang w:val="en-US"/>
-        </w:rPr>
-        <w:t>Django</w:t>
-      </w:r>
-      <w:proofErr w:type="spellEnd"/>
-      <w:r>
-        <w:rPr>
-          <w:lang w:val="en-US"/>
-        </w:rPr>
-        <w:t xml:space="preserve"> Documentation</w:t>
+        <w:t>] Signals: Django Documentation</w:t>
       </w:r>
       <w:r>
         <w:rPr>
@@ -5627,30 +4756,22 @@
         <w:t>[</w:t>
       </w:r>
       <w:r>
+        <w:rPr>
+          <w:lang w:val="en-US"/>
+        </w:rPr>
         <w:t>1</w:t>
       </w:r>
       <w:r>
+        <w:rPr>
+          <w:lang w:val="en-US"/>
+        </w:rPr>
         <w:t>1</w:t>
       </w:r>
       <w:r>
         <w:rPr>
           <w:lang w:val="en-US"/>
         </w:rPr>
-        <w:t xml:space="preserve">] Migrations: </w:t>
-      </w:r>
-      <w:proofErr w:type="spellStart"/>
-      <w:r>
-        <w:rPr>
-          <w:lang w:val="en-US"/>
-        </w:rPr>
-        <w:t>Django</w:t>
-      </w:r>
-      <w:proofErr w:type="spellEnd"/>
-      <w:r>
-        <w:rPr>
-          <w:lang w:val="en-US"/>
-        </w:rPr>
-        <w:t xml:space="preserve"> Documentation</w:t>
+        <w:t>] Migrations: Django Documentation</w:t>
       </w:r>
       <w:r>
         <w:rPr>
@@ -5715,35 +4836,7 @@
         <w:rPr>
           <w:lang w:val="en-US"/>
         </w:rPr>
-        <w:t xml:space="preserve">] The </w:t>
-      </w:r>
-      <w:proofErr w:type="spellStart"/>
-      <w:r>
-        <w:rPr>
-          <w:lang w:val="en-US"/>
-        </w:rPr>
-        <w:t>Django</w:t>
-      </w:r>
-      <w:proofErr w:type="spellEnd"/>
-      <w:r>
-        <w:rPr>
-          <w:lang w:val="en-US"/>
-        </w:rPr>
-        <w:t xml:space="preserve"> admin site: </w:t>
-      </w:r>
-      <w:proofErr w:type="spellStart"/>
-      <w:r>
-        <w:rPr>
-          <w:lang w:val="en-US"/>
-        </w:rPr>
-        <w:t>Django</w:t>
-      </w:r>
-      <w:proofErr w:type="spellEnd"/>
-      <w:r>
-        <w:rPr>
-          <w:lang w:val="en-US"/>
-        </w:rPr>
-        <w:t xml:space="preserve"> Documentation</w:t>
+        <w:t>] The Django admin site: Django Documentation</w:t>
       </w:r>
       <w:r>
         <w:rPr>
@@ -5778,13 +4871,12 @@
           <w:t>https://docs.djangoproject.com/en/4.1/ref/contrib/admin/</w:t>
         </w:r>
       </w:hyperlink>
-      <w:bookmarkStart w:id="13" w:name="_GoBack"/>
-      <w:bookmarkEnd w:id="13"/>
     </w:p>
     <w:p>
       <w:pPr>
         <w:rPr>
           <w:rStyle w:val="ad"/>
+          <w:lang w:val="en-US"/>
         </w:rPr>
         <w:sectPr>
           <w:pgSz w:w="11906" w:h="16838"/>
@@ -5821,21 +4913,7 @@
         <w:rPr>
           <w:lang w:val="en-US"/>
         </w:rPr>
-        <w:t xml:space="preserve">Customize the </w:t>
-      </w:r>
-      <w:proofErr w:type="spellStart"/>
-      <w:r>
-        <w:rPr>
-          <w:lang w:val="en-US"/>
-        </w:rPr>
-        <w:t>Django</w:t>
-      </w:r>
-      <w:proofErr w:type="spellEnd"/>
-      <w:r>
-        <w:rPr>
-          <w:lang w:val="en-US"/>
-        </w:rPr>
-        <w:t xml:space="preserve"> Admin With Python</w:t>
+        <w:t>Customize the Django Admin With Python</w:t>
       </w:r>
       <w:r>
         <w:rPr>
@@ -5875,7 +4953,7 @@
       <w:pPr>
         <w:pStyle w:val="1"/>
       </w:pPr>
-      <w:bookmarkStart w:id="14" w:name="_Toc135139712"/>
+      <w:bookmarkStart w:id="14" w:name="_Toc135302209"/>
       <w:r>
         <w:lastRenderedPageBreak/>
         <w:t>Приложения</w:t>
@@ -5886,7 +4964,7 @@
       <w:pPr>
         <w:pStyle w:val="2"/>
       </w:pPr>
-      <w:bookmarkStart w:id="15" w:name="_Toc135139713"/>
+      <w:bookmarkStart w:id="15" w:name="_Toc135302210"/>
       <w:r>
         <w:t>Приложение 1. Сравнительный анализ аналогов продукта</w:t>
       </w:r>
@@ -5976,7 +5054,6 @@
                 <w:lang w:eastAsia="ru-RU"/>
               </w:rPr>
             </w:pPr>
-            <w:proofErr w:type="spellStart"/>
             <w:r>
               <w:rPr>
                 <w:rFonts w:ascii="Calibri" w:eastAsia="Times New Roman" w:hAnsi="Calibri" w:cs="Calibri"/>
@@ -5986,7 +5063,6 @@
               </w:rPr>
               <w:t>Whova</w:t>
             </w:r>
-            <w:proofErr w:type="spellEnd"/>
           </w:p>
         </w:tc>
         <w:tc>
@@ -6014,7 +5090,6 @@
                 <w:lang w:eastAsia="ru-RU"/>
               </w:rPr>
             </w:pPr>
-            <w:proofErr w:type="spellStart"/>
             <w:r>
               <w:rPr>
                 <w:rFonts w:ascii="Calibri" w:eastAsia="Times New Roman" w:hAnsi="Calibri" w:cs="Calibri"/>
@@ -6024,7 +5099,6 @@
               </w:rPr>
               <w:t>Eventbrite</w:t>
             </w:r>
-            <w:proofErr w:type="spellEnd"/>
           </w:p>
         </w:tc>
         <w:tc>
@@ -6052,7 +5126,6 @@
                 <w:lang w:eastAsia="ru-RU"/>
               </w:rPr>
             </w:pPr>
-            <w:proofErr w:type="spellStart"/>
             <w:r>
               <w:rPr>
                 <w:rFonts w:ascii="Calibri" w:eastAsia="Times New Roman" w:hAnsi="Calibri" w:cs="Calibri"/>
@@ -6060,29 +5133,8 @@
                 <w:sz w:val="22"/>
                 <w:lang w:eastAsia="ru-RU"/>
               </w:rPr>
-              <w:t>Wild</w:t>
-            </w:r>
-            <w:proofErr w:type="spellEnd"/>
-            <w:r>
-              <w:rPr>
-                <w:rFonts w:ascii="Calibri" w:eastAsia="Times New Roman" w:hAnsi="Calibri" w:cs="Calibri"/>
-                <w:color w:val="000000"/>
-                <w:sz w:val="22"/>
-                <w:lang w:eastAsia="ru-RU"/>
-              </w:rPr>
-              <w:t xml:space="preserve"> </w:t>
-            </w:r>
-            <w:proofErr w:type="spellStart"/>
-            <w:r>
-              <w:rPr>
-                <w:rFonts w:ascii="Calibri" w:eastAsia="Times New Roman" w:hAnsi="Calibri" w:cs="Calibri"/>
-                <w:color w:val="000000"/>
-                <w:sz w:val="22"/>
-                <w:lang w:eastAsia="ru-RU"/>
-              </w:rPr>
-              <w:t>Apricot</w:t>
-            </w:r>
-            <w:proofErr w:type="spellEnd"/>
+              <w:t>Wild Apricot</w:t>
+            </w:r>
           </w:p>
         </w:tc>
         <w:tc>
@@ -6110,7 +5162,6 @@
                 <w:lang w:eastAsia="ru-RU"/>
               </w:rPr>
             </w:pPr>
-            <w:proofErr w:type="spellStart"/>
             <w:r>
               <w:rPr>
                 <w:rFonts w:ascii="Calibri" w:eastAsia="Times New Roman" w:hAnsi="Calibri" w:cs="Calibri"/>
@@ -6120,7 +5171,6 @@
               </w:rPr>
               <w:t>Bizzabo</w:t>
             </w:r>
-            <w:proofErr w:type="spellEnd"/>
           </w:p>
         </w:tc>
         <w:tc>
@@ -6148,7 +5198,6 @@
                 <w:lang w:eastAsia="ru-RU"/>
               </w:rPr>
             </w:pPr>
-            <w:proofErr w:type="spellStart"/>
             <w:r>
               <w:rPr>
                 <w:rFonts w:ascii="Calibri" w:eastAsia="Times New Roman" w:hAnsi="Calibri" w:cs="Calibri"/>
@@ -6156,29 +5205,8 @@
                 <w:sz w:val="22"/>
                 <w:lang w:eastAsia="ru-RU"/>
               </w:rPr>
-              <w:t>Google</w:t>
-            </w:r>
-            <w:proofErr w:type="spellEnd"/>
-            <w:r>
-              <w:rPr>
-                <w:rFonts w:ascii="Calibri" w:eastAsia="Times New Roman" w:hAnsi="Calibri" w:cs="Calibri"/>
-                <w:color w:val="000000"/>
-                <w:sz w:val="22"/>
-                <w:lang w:eastAsia="ru-RU"/>
-              </w:rPr>
-              <w:t xml:space="preserve"> </w:t>
-            </w:r>
-            <w:proofErr w:type="spellStart"/>
-            <w:r>
-              <w:rPr>
-                <w:rFonts w:ascii="Calibri" w:eastAsia="Times New Roman" w:hAnsi="Calibri" w:cs="Calibri"/>
-                <w:color w:val="000000"/>
-                <w:sz w:val="22"/>
-                <w:lang w:eastAsia="ru-RU"/>
-              </w:rPr>
-              <w:t>Forms</w:t>
-            </w:r>
-            <w:proofErr w:type="spellEnd"/>
+              <w:t>Google Forms</w:t>
+            </w:r>
           </w:p>
         </w:tc>
         <w:tc>
@@ -6206,7 +5234,6 @@
                 <w:lang w:eastAsia="ru-RU"/>
               </w:rPr>
             </w:pPr>
-            <w:proofErr w:type="spellStart"/>
             <w:r>
               <w:rPr>
                 <w:rFonts w:ascii="Calibri" w:eastAsia="Times New Roman" w:hAnsi="Calibri" w:cs="Calibri"/>
@@ -6216,7 +5243,6 @@
               </w:rPr>
               <w:t>Timepad</w:t>
             </w:r>
-            <w:proofErr w:type="spellEnd"/>
           </w:p>
         </w:tc>
         <w:tc>
@@ -6430,7 +5456,6 @@
                 <w:lang w:eastAsia="ru-RU"/>
               </w:rPr>
             </w:pPr>
-            <w:proofErr w:type="spellStart"/>
             <w:r>
               <w:rPr>
                 <w:rFonts w:ascii="Calibri" w:eastAsia="Times New Roman" w:hAnsi="Calibri" w:cs="Calibri"/>
@@ -6440,7 +5465,6 @@
               </w:rPr>
               <w:t>затратно</w:t>
             </w:r>
-            <w:proofErr w:type="spellEnd"/>
           </w:p>
         </w:tc>
         <w:tc>
@@ -6679,7 +5703,6 @@
                 <w:lang w:eastAsia="ru-RU"/>
               </w:rPr>
             </w:pPr>
-            <w:proofErr w:type="spellStart"/>
             <w:r>
               <w:rPr>
                 <w:rFonts w:ascii="Calibri" w:eastAsia="Times New Roman" w:hAnsi="Calibri" w:cs="Calibri"/>
@@ -6689,7 +5712,6 @@
               </w:rPr>
               <w:t>затратно</w:t>
             </w:r>
-            <w:proofErr w:type="spellEnd"/>
           </w:p>
         </w:tc>
         <w:tc>
@@ -7391,7 +6413,6 @@
                 <w:lang w:eastAsia="ru-RU"/>
               </w:rPr>
             </w:pPr>
-            <w:proofErr w:type="spellStart"/>
             <w:r>
               <w:rPr>
                 <w:rFonts w:ascii="Calibri" w:eastAsia="Times New Roman" w:hAnsi="Calibri" w:cs="Calibri"/>
@@ -7401,7 +6422,6 @@
               </w:rPr>
               <w:t>затратно</w:t>
             </w:r>
-            <w:proofErr w:type="spellEnd"/>
           </w:p>
         </w:tc>
         <w:tc>
@@ -10104,19 +9124,10 @@
       <w:pPr>
         <w:pStyle w:val="2"/>
       </w:pPr>
-      <w:bookmarkStart w:id="16" w:name="_Toc135139714"/>
+      <w:bookmarkStart w:id="16" w:name="_Toc135302211"/>
       <w:r>
         <w:lastRenderedPageBreak/>
-        <w:t xml:space="preserve">Приложение </w:t>
-      </w:r>
-      <w:r>
-        <w:t>2</w:t>
-      </w:r>
-      <w:r>
-        <w:t xml:space="preserve">. </w:t>
-      </w:r>
-      <w:r>
-        <w:t>Архитектура базы данных</w:t>
+        <w:t>Приложение 2. Архитектура базы данных</w:t>
       </w:r>
       <w:bookmarkEnd w:id="16"/>
     </w:p>
@@ -10220,7 +9231,7 @@
       <w:pPr>
         <w:pStyle w:val="2"/>
       </w:pPr>
-      <w:bookmarkStart w:id="17" w:name="_Toc135139715"/>
+      <w:bookmarkStart w:id="17" w:name="_Toc135302212"/>
       <w:r>
         <w:rPr>
           <w:noProof/>
@@ -10309,7 +9320,7 @@
       <w:pPr>
         <w:pStyle w:val="2"/>
       </w:pPr>
-      <w:bookmarkStart w:id="18" w:name="_Toc135139716"/>
+      <w:bookmarkStart w:id="18" w:name="_Toc135302213"/>
       <w:r>
         <w:rPr>
           <w:noProof/>
@@ -10381,16 +9392,7 @@
         </w:drawing>
       </w:r>
       <w:r>
-        <w:t xml:space="preserve">Приложение </w:t>
-      </w:r>
-      <w:r>
-        <w:t>4</w:t>
-      </w:r>
-      <w:r>
-        <w:t xml:space="preserve">. Панель администрирования – </w:t>
-      </w:r>
-      <w:r>
-        <w:t>функционал добавления элемента</w:t>
+        <w:t>Приложение 4. Панель администрирования – функционал добавления элемента</w:t>
       </w:r>
       <w:bookmarkEnd w:id="18"/>
     </w:p>
@@ -10460,7 +9462,7 @@
           <w:rPr>
             <w:noProof/>
           </w:rPr>
-          <w:t>20</w:t>
+          <w:t>2</w:t>
         </w:r>
         <w:r>
           <w:fldChar w:fldCharType="end"/>
@@ -14557,7 +13559,7 @@
 </file>
 
 <file path=customXml/itemProps1.xml><?xml version="1.0" encoding="utf-8"?>
-<ds:datastoreItem xmlns:ds="http://schemas.openxmlformats.org/officeDocument/2006/customXml" ds:itemID="{0B2D0A44-36C5-4A91-AB04-C9039E1F2689}">
+<ds:datastoreItem xmlns:ds="http://schemas.openxmlformats.org/officeDocument/2006/customXml" ds:itemID="{5F6C87BB-F28D-4415-8FD3-3414A77A7685}">
   <ds:schemaRefs>
     <ds:schemaRef ds:uri="http://schemas.openxmlformats.org/officeDocument/2006/bibliography"/>
   </ds:schemaRefs>

</xml_diff>